<commit_message>
kinda behind on the synopsis... should have started sooner :suk:
</commit_message>
<xml_diff>
--- a/Programmerings synopsis.docx
+++ b/Programmerings synopsis.docx
@@ -256,6 +256,2424 @@
         </w:rPr>
       </w:pPr>
     </w:p>
+    <w:p>
+      <w:r>
+        <w:t xml:space="preserve">Jeg har sammen med Thomas fået ideen om at </w:t>
+      </w:r>
+      <w:r>
+        <w:t xml:space="preserve">lave et program til </w:t>
+      </w:r>
+      <w:r>
+        <w:t>ens køleskab som kan holde styr på de varer man har</w:t>
+      </w:r>
+      <w:r>
+        <w:t xml:space="preserve"> i køleskabet. </w:t>
+      </w:r>
+      <w:r>
+        <w:t>Det program ka</w:t>
+      </w:r>
+      <w:r>
+        <w:t xml:space="preserve">n man bruge til for eksempel </w:t>
+      </w:r>
+      <w:r>
+        <w:t>at finde opskrifter på internettet automatisk baseret på hvad man har derhjemme</w:t>
+      </w:r>
+      <w:r>
+        <w:t>, eller man kan gå ind på sin telefon og se om man havde fået købt mælk eller ej.</w:t>
+      </w:r>
+    </w:p>
+    <w:p/>
+    <w:p>
+      <w:r>
+        <w:t>Proces</w:t>
+      </w:r>
+    </w:p>
+    <w:p>
+      <w:r>
+        <w:t xml:space="preserve">Det første jeg gør når jeg skal lave et nyt </w:t>
+      </w:r>
+      <w:proofErr w:type="gramStart"/>
+      <w:r>
+        <w:t>projekt</w:t>
+      </w:r>
+      <w:proofErr w:type="gramEnd"/>
+      <w:r>
+        <w:t xml:space="preserve"> er at finde ud af </w:t>
+      </w:r>
+      <w:r>
+        <w:t xml:space="preserve">hvad det generelle mål er og hvad strukturen </w:t>
+      </w:r>
+      <w:proofErr w:type="spellStart"/>
+      <w:r>
+        <w:t>ca</w:t>
+      </w:r>
+      <w:proofErr w:type="spellEnd"/>
+      <w:r>
+        <w:t xml:space="preserve"> kommer til at være</w:t>
+      </w:r>
+      <w:r>
+        <w:t xml:space="preserve">. </w:t>
+      </w:r>
+      <w:r>
+        <w:t xml:space="preserve">Her fandt jeg ud af at jeg ville have en </w:t>
+      </w:r>
+      <w:r>
+        <w:t>server som skal virke som en database til de køleskabe og brugere der</w:t>
+      </w:r>
+      <w:r>
+        <w:t xml:space="preserve"> har ting i deres køleskab</w:t>
+      </w:r>
+      <w:r>
+        <w:t xml:space="preserve">, og så skulle der være to typer klienter. </w:t>
+      </w:r>
+      <w:r>
+        <w:t xml:space="preserve">En type klient skulle være det der kørte på selve computeren i køleskabet, som kan registrere </w:t>
+      </w:r>
+      <w:r>
+        <w:t>hver gang man sætter noget i køleskabet, og en klient som en bruger kunne logge ind med til at se hvilke varer der ligger i køleskabet</w:t>
+      </w:r>
+      <w:r>
+        <w:t>.</w:t>
+      </w:r>
+    </w:p>
+    <w:p>
+      <w:r>
+        <w:t xml:space="preserve">Når jeg </w:t>
+      </w:r>
+      <w:proofErr w:type="gramStart"/>
+      <w:r>
+        <w:t>programmere</w:t>
+      </w:r>
+      <w:proofErr w:type="gramEnd"/>
+      <w:r>
+        <w:t xml:space="preserve"> </w:t>
+      </w:r>
+      <w:r>
+        <w:t>bruger jeg på en måde ”</w:t>
+      </w:r>
+      <w:proofErr w:type="spellStart"/>
+      <w:r>
+        <w:t>stepwise</w:t>
+      </w:r>
+      <w:proofErr w:type="spellEnd"/>
+      <w:r>
+        <w:t xml:space="preserve"> </w:t>
+      </w:r>
+      <w:proofErr w:type="spellStart"/>
+      <w:r>
+        <w:t>improvement</w:t>
+      </w:r>
+      <w:proofErr w:type="spellEnd"/>
+      <w:r>
+        <w:t xml:space="preserve">” metoden, hvor </w:t>
+      </w:r>
+      <w:r>
+        <w:t xml:space="preserve">jeg </w:t>
+      </w:r>
+      <w:r>
+        <w:t xml:space="preserve">starter med at </w:t>
+      </w:r>
+      <w:r>
+        <w:t xml:space="preserve">lave </w:t>
+      </w:r>
+      <w:r>
+        <w:t xml:space="preserve">en lille del af programmet og får det til at virke, før jeg går videre med at tilføje flere funktioner. </w:t>
+      </w:r>
+      <w:r>
+        <w:t xml:space="preserve">Det jeg startede </w:t>
+      </w:r>
+      <w:r>
+        <w:t>med,</w:t>
+      </w:r>
+      <w:r>
+        <w:t xml:space="preserve"> var at lave en server som man kunne tilgå fra en </w:t>
+      </w:r>
+      <w:r>
+        <w:t>browser</w:t>
+      </w:r>
+      <w:r>
+        <w:t>, for at få etableret det helt basale, en server og</w:t>
+      </w:r>
+      <w:r>
+        <w:t xml:space="preserve"> en</w:t>
+      </w:r>
+      <w:r>
+        <w:t xml:space="preserve"> klient</w:t>
+      </w:r>
+      <w:r>
+        <w:t xml:space="preserve">. Derefter </w:t>
+      </w:r>
+      <w:r>
+        <w:t xml:space="preserve">fik jeg </w:t>
+      </w:r>
+      <w:r>
+        <w:t xml:space="preserve">klienten og serveren til at </w:t>
+      </w:r>
+      <w:r>
+        <w:t xml:space="preserve">kommunikere sammen direkte så </w:t>
+      </w:r>
+      <w:r>
+        <w:t xml:space="preserve">hjemmesiden kan være dynamisk og så det er lettere at have flere personer på samme tid. </w:t>
+      </w:r>
+      <w:r>
+        <w:t>Jeg skal også have en database til serveren</w:t>
+      </w:r>
+      <w:r>
+        <w:t>, sådan så den kan huske h</w:t>
+      </w:r>
+      <w:r>
+        <w:t>vilke varer der ligger i forskellige køleskabe</w:t>
+      </w:r>
+      <w:r>
+        <w:t xml:space="preserve">. Da jeg kun skulle bruge dette til en </w:t>
+      </w:r>
+      <w:r>
+        <w:t xml:space="preserve">lille skala valgte jeg bare at opbevare data </w:t>
+      </w:r>
+      <w:r>
+        <w:t xml:space="preserve">i en fil </w:t>
+      </w:r>
+      <w:r>
+        <w:t xml:space="preserve">på </w:t>
+      </w:r>
+      <w:commentRangeStart w:id="0"/>
+      <w:r>
+        <w:t>min computer</w:t>
+      </w:r>
+      <w:commentRangeEnd w:id="0"/>
+      <w:r>
+        <w:t xml:space="preserve"> i stedet for </w:t>
+      </w:r>
+      <w:r>
+        <w:lastRenderedPageBreak/>
+        <w:t xml:space="preserve">at have en ordentlig database. </w:t>
+      </w:r>
+      <w:r>
+        <w:t xml:space="preserve">Nu hvor jeg havde de basale ting til en </w:t>
+      </w:r>
+      <w:r>
+        <w:t xml:space="preserve">server kunne jeg beslutte hvordan min </w:t>
+      </w:r>
+      <w:r>
+        <w:t>datastruktur skulle være</w:t>
+      </w:r>
+      <w:r>
+        <w:t xml:space="preserve">. </w:t>
+      </w:r>
+      <w:r>
+        <w:rPr>
+          <w:rStyle w:val="Kommentarhenvisning"/>
+        </w:rPr>
+        <w:commentReference w:id="0"/>
+      </w:r>
+      <w:r>
+        <w:t xml:space="preserve">Altså </w:t>
+      </w:r>
+      <w:r>
+        <w:t>jeg lavede et overblik over hvilke data hver ting man kunne have i sit køleskab skulle have</w:t>
+      </w:r>
+      <w:r>
+        <w:t xml:space="preserve">, </w:t>
+      </w:r>
+      <w:r>
+        <w:t xml:space="preserve">jeg lavede en liste af </w:t>
+      </w:r>
+      <w:proofErr w:type="spellStart"/>
+      <w:r>
+        <w:t>endpoints</w:t>
+      </w:r>
+      <w:proofErr w:type="spellEnd"/>
+      <w:r>
+        <w:t xml:space="preserve"> som min server skulle </w:t>
+      </w:r>
+      <w:r>
+        <w:t xml:space="preserve">svare på med data til </w:t>
+      </w:r>
+      <w:proofErr w:type="spellStart"/>
+      <w:r>
+        <w:t>clienten</w:t>
+      </w:r>
+      <w:proofErr w:type="spellEnd"/>
+      <w:r>
+        <w:t xml:space="preserve">, og jeg lavede en liste af ting som klienten skal </w:t>
+      </w:r>
+      <w:r>
+        <w:t>kunne modtage når serveren sender dem.</w:t>
+      </w:r>
+    </w:p>
+    <w:p/>
+    <w:p>
+      <w:r>
+        <w:t>Forklaring af programmering</w:t>
+      </w:r>
+    </w:p>
+    <w:p>
+      <w:r>
+        <w:t xml:space="preserve">Jeg har valgt at bruge programmeringssproget JavaScript til at lave dette projekt fordi </w:t>
+      </w:r>
+      <w:r>
+        <w:t>det fungere</w:t>
+      </w:r>
+      <w:r>
+        <w:t>r</w:t>
+      </w:r>
+      <w:r>
+        <w:t xml:space="preserve"> godt til </w:t>
+      </w:r>
+      <w:r>
+        <w:t>webapplikationer</w:t>
+      </w:r>
+      <w:r>
+        <w:t xml:space="preserve">. </w:t>
+      </w:r>
+      <w:r>
+        <w:t xml:space="preserve">JavaScript er et </w:t>
+      </w:r>
+      <w:r>
+        <w:t xml:space="preserve">Objekt orienteret sprog </w:t>
+      </w:r>
+      <w:r>
+        <w:t>som de fleste store programmeringssprog er</w:t>
+      </w:r>
+      <w:r>
+        <w:t xml:space="preserve">, og det betyder at </w:t>
+      </w:r>
+      <w:r>
+        <w:t xml:space="preserve">det er baseret på objekter og klasser som </w:t>
+      </w:r>
+      <w:r>
+        <w:t>er fle</w:t>
+      </w:r>
+      <w:r>
+        <w:t>ks</w:t>
+      </w:r>
+      <w:r>
+        <w:t xml:space="preserve">ible og kan </w:t>
+      </w:r>
+      <w:r>
+        <w:t>indeholde</w:t>
+      </w:r>
+      <w:r>
+        <w:t xml:space="preserve"> </w:t>
+      </w:r>
+      <w:r>
+        <w:t>store mængder</w:t>
+      </w:r>
+      <w:r>
+        <w:t xml:space="preserve"> </w:t>
+      </w:r>
+      <w:r>
+        <w:t>forskellige</w:t>
+      </w:r>
+      <w:r>
+        <w:t xml:space="preserve"> data</w:t>
+      </w:r>
+      <w:r>
+        <w:t xml:space="preserve">. Objekt orienteret er </w:t>
+      </w:r>
+      <w:r>
+        <w:t>modsætningen</w:t>
+      </w:r>
+      <w:r>
+        <w:t xml:space="preserve"> til funktionel programmering som er mere fast og bruger </w:t>
+      </w:r>
+      <w:r>
+        <w:t>funktioner til at behandle data</w:t>
+      </w:r>
+      <w:r>
+        <w:t xml:space="preserve">. Det ses typisk brugt i meget </w:t>
+      </w:r>
+      <w:r>
+        <w:t>optimerede</w:t>
+      </w:r>
+      <w:r>
+        <w:t xml:space="preserve"> systemer hvor det er vigtigt at alt går meget hurtigt, eller hvor man ikke har så mange ressourcer tilgængelige</w:t>
+      </w:r>
+      <w:r>
+        <w:t>, som i mikroprocessors</w:t>
+      </w:r>
+      <w:r>
+        <w:t xml:space="preserve">. </w:t>
+      </w:r>
+      <w:r>
+        <w:t xml:space="preserve">JavaScript er også et </w:t>
+      </w:r>
+      <w:r>
+        <w:t>high-</w:t>
+      </w:r>
+      <w:proofErr w:type="spellStart"/>
+      <w:r>
+        <w:t>level</w:t>
+      </w:r>
+      <w:proofErr w:type="spellEnd"/>
+      <w:r>
+        <w:t xml:space="preserve"> sprog som er forskellig fra </w:t>
+      </w:r>
+      <w:r>
+        <w:t>for eksempel C som er mere low-</w:t>
+      </w:r>
+      <w:proofErr w:type="spellStart"/>
+      <w:r>
+        <w:t>level</w:t>
+      </w:r>
+      <w:proofErr w:type="spellEnd"/>
+      <w:r>
+        <w:t xml:space="preserve">. Det betyder at </w:t>
+      </w:r>
+      <w:r>
+        <w:t xml:space="preserve">JS er </w:t>
+      </w:r>
+      <w:r>
+        <w:t>længere væk fra selve den processor den kører på</w:t>
+      </w:r>
+      <w:r>
+        <w:t xml:space="preserve">, fordi alt det bliver styret af </w:t>
+      </w:r>
+      <w:r>
+        <w:t xml:space="preserve">ECMA Script </w:t>
+      </w:r>
+      <w:proofErr w:type="spellStart"/>
+      <w:r>
+        <w:t>engine</w:t>
+      </w:r>
+      <w:proofErr w:type="spellEnd"/>
+      <w:r>
+        <w:t xml:space="preserve"> og man skal så ikke selv håndtere ting som </w:t>
+      </w:r>
+      <w:r>
+        <w:rPr>
+          <w:lang w:val="en-US"/>
+        </w:rPr>
+        <w:t>memory</w:t>
+      </w:r>
+      <w:r>
+        <w:rPr>
+          <w:lang w:val="en-US"/>
+        </w:rPr>
+        <w:t xml:space="preserve"> management</w:t>
+      </w:r>
+      <w:r>
+        <w:t xml:space="preserve"> og </w:t>
+      </w:r>
+      <w:r>
+        <w:t>cpu registers.</w:t>
+      </w:r>
+    </w:p>
+    <w:p>
+      <w:r>
+        <w:t xml:space="preserve">I JavaScript er der </w:t>
+      </w:r>
+      <w:r>
+        <w:t>nogle forskellige data typer. Disse inkluderer</w:t>
+      </w:r>
+    </w:p>
+    <w:p>
+      <w:pPr>
+        <w:pStyle w:val="Listeafsnit"/>
+        <w:numPr>
+          <w:ilvl w:val="0"/>
+          <w:numId w:val="1"/>
+        </w:numPr>
+      </w:pPr>
+      <w:proofErr w:type="spellStart"/>
+      <w:r>
+        <w:t>Boolean</w:t>
+      </w:r>
+      <w:proofErr w:type="spellEnd"/>
+    </w:p>
+    <w:p>
+      <w:pPr>
+        <w:pStyle w:val="Listeafsnit"/>
+        <w:numPr>
+          <w:ilvl w:val="0"/>
+          <w:numId w:val="1"/>
+        </w:numPr>
+      </w:pPr>
+      <w:proofErr w:type="spellStart"/>
+      <w:r>
+        <w:t>Number</w:t>
+      </w:r>
+      <w:proofErr w:type="spellEnd"/>
+    </w:p>
+    <w:p>
+      <w:pPr>
+        <w:pStyle w:val="Listeafsnit"/>
+        <w:numPr>
+          <w:ilvl w:val="0"/>
+          <w:numId w:val="1"/>
+        </w:numPr>
+      </w:pPr>
+      <w:proofErr w:type="spellStart"/>
+      <w:r>
+        <w:t>String</w:t>
+      </w:r>
+      <w:proofErr w:type="spellEnd"/>
+    </w:p>
+    <w:p>
+      <w:pPr>
+        <w:pStyle w:val="Listeafsnit"/>
+        <w:numPr>
+          <w:ilvl w:val="0"/>
+          <w:numId w:val="1"/>
+        </w:numPr>
+      </w:pPr>
+      <w:r>
+        <w:t>Object</w:t>
+      </w:r>
+    </w:p>
+    <w:p>
+      <w:pPr>
+        <w:pStyle w:val="Listeafsnit"/>
+        <w:numPr>
+          <w:ilvl w:val="0"/>
+          <w:numId w:val="1"/>
+        </w:numPr>
+      </w:pPr>
+      <w:proofErr w:type="spellStart"/>
+      <w:r>
+        <w:t>Fun</w:t>
+      </w:r>
+      <w:r>
+        <w:t>c</w:t>
+      </w:r>
+      <w:r>
+        <w:t>tion</w:t>
+      </w:r>
+      <w:proofErr w:type="spellEnd"/>
+    </w:p>
+    <w:p>
+      <w:proofErr w:type="spellStart"/>
+      <w:r>
+        <w:t>Boolean</w:t>
+      </w:r>
+      <w:proofErr w:type="spellEnd"/>
+      <w:r>
+        <w:t xml:space="preserve"> datatypen er den mest simple datatype</w:t>
+      </w:r>
+      <w:r>
+        <w:t xml:space="preserve">. </w:t>
+      </w:r>
+      <w:r>
+        <w:t xml:space="preserve">Den </w:t>
+      </w:r>
+      <w:r>
+        <w:t>repræsentere</w:t>
+      </w:r>
+      <w:r>
+        <w:t>r</w:t>
+      </w:r>
+      <w:r>
+        <w:t xml:space="preserve"> </w:t>
+      </w:r>
+      <w:r>
+        <w:t>en enkelt bit</w:t>
+      </w:r>
+      <w:r>
+        <w:t xml:space="preserve">, som er en </w:t>
+      </w:r>
+      <w:r>
+        <w:t>værdi</w:t>
+      </w:r>
+      <w:r>
+        <w:t xml:space="preserve"> af enten </w:t>
+      </w:r>
+      <w:r>
+        <w:t>sandt eller falsk, også repræsenteret som 1 eller 0, o</w:t>
+      </w:r>
+      <w:r>
+        <w:t xml:space="preserve">g tændt eller slukket. </w:t>
+      </w:r>
+      <w:r>
+        <w:t xml:space="preserve">En </w:t>
+      </w:r>
+      <w:proofErr w:type="spellStart"/>
+      <w:r>
+        <w:t>boolean</w:t>
+      </w:r>
+      <w:proofErr w:type="spellEnd"/>
+      <w:r>
+        <w:t xml:space="preserve"> værdi kan bruges </w:t>
+      </w:r>
+      <w:r>
+        <w:t>direkte ved bare at skrive enten true eller false.</w:t>
+      </w:r>
+    </w:p>
+    <w:p>
+      <w:pPr>
+        <w:shd w:val="clear" w:color="auto" w:fill="FFFFFF"/>
+        <w:spacing w:after="0" w:line="285" w:lineRule="atLeast"/>
+        <w:rPr>
+          <w:rFonts w:ascii="Consolas" w:eastAsia="Times New Roman" w:hAnsi="Consolas" w:cs="Times New Roman"/>
+          <w:color w:val="000000"/>
+          <w:sz w:val="21"/>
+          <w:szCs w:val="21"/>
+          <w:lang w:eastAsia="da-DK"/>
+        </w:rPr>
+      </w:pPr>
+      <w:r>
+        <w:rPr>
+          <w:rFonts w:ascii="Consolas" w:eastAsia="Times New Roman" w:hAnsi="Consolas" w:cs="Times New Roman"/>
+          <w:color w:val="0000FF"/>
+          <w:sz w:val="21"/>
+          <w:szCs w:val="21"/>
+          <w:lang w:eastAsia="da-DK"/>
+        </w:rPr>
+        <w:t>true</w:t>
+      </w:r>
+      <w:r>
+        <w:rPr>
+          <w:rFonts w:ascii="Consolas" w:eastAsia="Times New Roman" w:hAnsi="Consolas" w:cs="Times New Roman"/>
+          <w:color w:val="000000"/>
+          <w:sz w:val="21"/>
+          <w:szCs w:val="21"/>
+          <w:lang w:eastAsia="da-DK"/>
+        </w:rPr>
+        <w:t xml:space="preserve"> </w:t>
+      </w:r>
+      <w:r>
+        <w:rPr>
+          <w:rFonts w:ascii="Consolas" w:eastAsia="Times New Roman" w:hAnsi="Consolas" w:cs="Times New Roman"/>
+          <w:color w:val="008000"/>
+          <w:sz w:val="21"/>
+          <w:szCs w:val="21"/>
+          <w:lang w:eastAsia="da-DK"/>
+        </w:rPr>
+        <w:t>//sandt</w:t>
+      </w:r>
+    </w:p>
+    <w:p>
+      <w:pPr>
+        <w:shd w:val="clear" w:color="auto" w:fill="FFFFFF"/>
+        <w:spacing w:after="0" w:line="285" w:lineRule="atLeast"/>
+        <w:rPr>
+          <w:rFonts w:ascii="Consolas" w:eastAsia="Times New Roman" w:hAnsi="Consolas" w:cs="Times New Roman"/>
+          <w:color w:val="000000"/>
+          <w:sz w:val="21"/>
+          <w:szCs w:val="21"/>
+          <w:lang w:eastAsia="da-DK"/>
+        </w:rPr>
+      </w:pPr>
+      <w:r>
+        <w:rPr>
+          <w:rFonts w:ascii="Consolas" w:eastAsia="Times New Roman" w:hAnsi="Consolas" w:cs="Times New Roman"/>
+          <w:color w:val="0000FF"/>
+          <w:sz w:val="21"/>
+          <w:szCs w:val="21"/>
+          <w:lang w:eastAsia="da-DK"/>
+        </w:rPr>
+        <w:t>false</w:t>
+      </w:r>
+      <w:r>
+        <w:rPr>
+          <w:rFonts w:ascii="Consolas" w:eastAsia="Times New Roman" w:hAnsi="Consolas" w:cs="Times New Roman"/>
+          <w:color w:val="000000"/>
+          <w:sz w:val="21"/>
+          <w:szCs w:val="21"/>
+          <w:lang w:eastAsia="da-DK"/>
+        </w:rPr>
+        <w:t xml:space="preserve"> </w:t>
+      </w:r>
+      <w:r>
+        <w:rPr>
+          <w:rFonts w:ascii="Consolas" w:eastAsia="Times New Roman" w:hAnsi="Consolas" w:cs="Times New Roman"/>
+          <w:color w:val="008000"/>
+          <w:sz w:val="21"/>
+          <w:szCs w:val="21"/>
+          <w:lang w:eastAsia="da-DK"/>
+        </w:rPr>
+        <w:t>//falskt</w:t>
+      </w:r>
+    </w:p>
+    <w:p/>
+    <w:p>
+      <w:r>
+        <w:t xml:space="preserve">Man kan også bruge en </w:t>
+      </w:r>
+      <w:proofErr w:type="spellStart"/>
+      <w:r>
+        <w:t>boolean</w:t>
+      </w:r>
+      <w:proofErr w:type="spellEnd"/>
+      <w:r>
+        <w:t xml:space="preserve"> værdi ved forskellige </w:t>
+      </w:r>
+      <w:proofErr w:type="spellStart"/>
+      <w:r>
+        <w:t>conditions</w:t>
+      </w:r>
+      <w:proofErr w:type="spellEnd"/>
+      <w:r>
+        <w:t xml:space="preserve">. Det kan man gøre ved at bruge forskellige </w:t>
+      </w:r>
+      <w:r>
+        <w:t>operatorer</w:t>
+      </w:r>
+      <w:r>
+        <w:t xml:space="preserve"> som </w:t>
+      </w:r>
+      <w:r>
+        <w:t>fx større end, mindre end,</w:t>
+      </w:r>
+      <w:r>
+        <w:t xml:space="preserve"> og</w:t>
+      </w:r>
+      <w:r>
+        <w:t xml:space="preserve"> lig</w:t>
+      </w:r>
+      <w:r>
+        <w:t xml:space="preserve">. De bruges ved at man har en </w:t>
+      </w:r>
+      <w:r>
+        <w:t xml:space="preserve">værdi på hver side af operatoren og baseret på de værdier bliver det enten </w:t>
+      </w:r>
+      <w:r>
+        <w:t>sandt eller falskt</w:t>
+      </w:r>
+    </w:p>
+    <w:p>
+      <w:pPr>
+        <w:shd w:val="clear" w:color="auto" w:fill="FFFFFF"/>
+        <w:spacing w:after="0" w:line="285" w:lineRule="atLeast"/>
+        <w:rPr>
+          <w:rFonts w:ascii="Consolas" w:eastAsia="Times New Roman" w:hAnsi="Consolas" w:cs="Times New Roman"/>
+          <w:color w:val="000000"/>
+          <w:sz w:val="21"/>
+          <w:szCs w:val="21"/>
+          <w:lang w:eastAsia="da-DK"/>
+        </w:rPr>
+      </w:pPr>
+      <w:r>
+        <w:rPr>
+          <w:rFonts w:ascii="Consolas" w:eastAsia="Times New Roman" w:hAnsi="Consolas" w:cs="Times New Roman"/>
+          <w:color w:val="098658"/>
+          <w:sz w:val="21"/>
+          <w:szCs w:val="21"/>
+          <w:lang w:eastAsia="da-DK"/>
+        </w:rPr>
+        <w:t>5</w:t>
+      </w:r>
+      <w:r>
+        <w:rPr>
+          <w:rFonts w:ascii="Consolas" w:eastAsia="Times New Roman" w:hAnsi="Consolas" w:cs="Times New Roman"/>
+          <w:color w:val="000000"/>
+          <w:sz w:val="21"/>
+          <w:szCs w:val="21"/>
+          <w:lang w:eastAsia="da-DK"/>
+        </w:rPr>
+        <w:t xml:space="preserve"> &gt; </w:t>
+      </w:r>
+      <w:r>
+        <w:rPr>
+          <w:rFonts w:ascii="Consolas" w:eastAsia="Times New Roman" w:hAnsi="Consolas" w:cs="Times New Roman"/>
+          <w:color w:val="098658"/>
+          <w:sz w:val="21"/>
+          <w:szCs w:val="21"/>
+          <w:lang w:eastAsia="da-DK"/>
+        </w:rPr>
+        <w:t>2</w:t>
+      </w:r>
+      <w:r>
+        <w:rPr>
+          <w:rFonts w:ascii="Consolas" w:eastAsia="Times New Roman" w:hAnsi="Consolas" w:cs="Times New Roman"/>
+          <w:color w:val="000000"/>
+          <w:sz w:val="21"/>
+          <w:szCs w:val="21"/>
+          <w:lang w:eastAsia="da-DK"/>
+        </w:rPr>
+        <w:t xml:space="preserve"> </w:t>
+      </w:r>
+      <w:r>
+        <w:rPr>
+          <w:rFonts w:ascii="Consolas" w:eastAsia="Times New Roman" w:hAnsi="Consolas" w:cs="Times New Roman"/>
+          <w:color w:val="008000"/>
+          <w:sz w:val="21"/>
+          <w:szCs w:val="21"/>
+          <w:lang w:eastAsia="da-DK"/>
+        </w:rPr>
+        <w:t>//true</w:t>
+      </w:r>
+    </w:p>
+    <w:p>
+      <w:pPr>
+        <w:shd w:val="clear" w:color="auto" w:fill="FFFFFF"/>
+        <w:spacing w:after="0" w:line="285" w:lineRule="atLeast"/>
+        <w:rPr>
+          <w:rFonts w:ascii="Consolas" w:eastAsia="Times New Roman" w:hAnsi="Consolas" w:cs="Times New Roman"/>
+          <w:color w:val="000000"/>
+          <w:sz w:val="21"/>
+          <w:szCs w:val="21"/>
+          <w:lang w:eastAsia="da-DK"/>
+        </w:rPr>
+      </w:pPr>
+      <w:r>
+        <w:rPr>
+          <w:rFonts w:ascii="Consolas" w:eastAsia="Times New Roman" w:hAnsi="Consolas" w:cs="Times New Roman"/>
+          <w:color w:val="098658"/>
+          <w:sz w:val="21"/>
+          <w:szCs w:val="21"/>
+          <w:lang w:eastAsia="da-DK"/>
+        </w:rPr>
+        <w:t>8</w:t>
+      </w:r>
+      <w:r>
+        <w:rPr>
+          <w:rFonts w:ascii="Consolas" w:eastAsia="Times New Roman" w:hAnsi="Consolas" w:cs="Times New Roman"/>
+          <w:color w:val="000000"/>
+          <w:sz w:val="21"/>
+          <w:szCs w:val="21"/>
+          <w:lang w:eastAsia="da-DK"/>
+        </w:rPr>
+        <w:t xml:space="preserve"> &lt; </w:t>
+      </w:r>
+      <w:r>
+        <w:rPr>
+          <w:rFonts w:ascii="Consolas" w:eastAsia="Times New Roman" w:hAnsi="Consolas" w:cs="Times New Roman"/>
+          <w:color w:val="098658"/>
+          <w:sz w:val="21"/>
+          <w:szCs w:val="21"/>
+          <w:lang w:eastAsia="da-DK"/>
+        </w:rPr>
+        <w:t>6</w:t>
+      </w:r>
+      <w:r>
+        <w:rPr>
+          <w:rFonts w:ascii="Consolas" w:eastAsia="Times New Roman" w:hAnsi="Consolas" w:cs="Times New Roman"/>
+          <w:color w:val="000000"/>
+          <w:sz w:val="21"/>
+          <w:szCs w:val="21"/>
+          <w:lang w:eastAsia="da-DK"/>
+        </w:rPr>
+        <w:t xml:space="preserve"> </w:t>
+      </w:r>
+      <w:r>
+        <w:rPr>
+          <w:rFonts w:ascii="Consolas" w:eastAsia="Times New Roman" w:hAnsi="Consolas" w:cs="Times New Roman"/>
+          <w:color w:val="008000"/>
+          <w:sz w:val="21"/>
+          <w:szCs w:val="21"/>
+          <w:lang w:eastAsia="da-DK"/>
+        </w:rPr>
+        <w:t>//false</w:t>
+      </w:r>
+    </w:p>
+    <w:p>
+      <w:pPr>
+        <w:shd w:val="clear" w:color="auto" w:fill="FFFFFF"/>
+        <w:spacing w:after="0" w:line="285" w:lineRule="atLeast"/>
+        <w:rPr>
+          <w:rFonts w:ascii="Consolas" w:eastAsia="Times New Roman" w:hAnsi="Consolas" w:cs="Times New Roman"/>
+          <w:color w:val="000000"/>
+          <w:sz w:val="21"/>
+          <w:szCs w:val="21"/>
+          <w:lang w:eastAsia="da-DK"/>
+        </w:rPr>
+      </w:pPr>
+      <w:r>
+        <w:rPr>
+          <w:rFonts w:ascii="Consolas" w:eastAsia="Times New Roman" w:hAnsi="Consolas" w:cs="Times New Roman"/>
+          <w:color w:val="098658"/>
+          <w:sz w:val="21"/>
+          <w:szCs w:val="21"/>
+          <w:lang w:eastAsia="da-DK"/>
+        </w:rPr>
+        <w:t>14069</w:t>
+      </w:r>
+      <w:r>
+        <w:rPr>
+          <w:rFonts w:ascii="Consolas" w:eastAsia="Times New Roman" w:hAnsi="Consolas" w:cs="Times New Roman"/>
+          <w:color w:val="000000"/>
+          <w:sz w:val="21"/>
+          <w:szCs w:val="21"/>
+          <w:lang w:eastAsia="da-DK"/>
+        </w:rPr>
+        <w:t xml:space="preserve"> == </w:t>
+      </w:r>
+      <w:r>
+        <w:rPr>
+          <w:rFonts w:ascii="Consolas" w:eastAsia="Times New Roman" w:hAnsi="Consolas" w:cs="Times New Roman"/>
+          <w:color w:val="098658"/>
+          <w:sz w:val="21"/>
+          <w:szCs w:val="21"/>
+          <w:lang w:eastAsia="da-DK"/>
+        </w:rPr>
+        <w:t>4</w:t>
+      </w:r>
+      <w:r>
+        <w:rPr>
+          <w:rFonts w:ascii="Consolas" w:eastAsia="Times New Roman" w:hAnsi="Consolas" w:cs="Times New Roman"/>
+          <w:color w:val="000000"/>
+          <w:sz w:val="21"/>
+          <w:szCs w:val="21"/>
+          <w:lang w:eastAsia="da-DK"/>
+        </w:rPr>
+        <w:t xml:space="preserve"> </w:t>
+      </w:r>
+      <w:r>
+        <w:rPr>
+          <w:rFonts w:ascii="Consolas" w:eastAsia="Times New Roman" w:hAnsi="Consolas" w:cs="Times New Roman"/>
+          <w:color w:val="008000"/>
+          <w:sz w:val="21"/>
+          <w:szCs w:val="21"/>
+          <w:lang w:eastAsia="da-DK"/>
+        </w:rPr>
+        <w:t>//false</w:t>
+      </w:r>
+    </w:p>
+    <w:p>
+      <w:pPr>
+        <w:shd w:val="clear" w:color="auto" w:fill="FFFFFF"/>
+        <w:spacing w:after="0" w:line="285" w:lineRule="atLeast"/>
+        <w:rPr>
+          <w:rFonts w:ascii="Consolas" w:eastAsia="Times New Roman" w:hAnsi="Consolas" w:cs="Times New Roman"/>
+          <w:color w:val="000000"/>
+          <w:sz w:val="21"/>
+          <w:szCs w:val="21"/>
+          <w:lang w:eastAsia="da-DK"/>
+        </w:rPr>
+      </w:pPr>
+    </w:p>
+    <w:p/>
+    <w:p>
+      <w:proofErr w:type="spellStart"/>
+      <w:r>
+        <w:t>Number</w:t>
+      </w:r>
+      <w:proofErr w:type="spellEnd"/>
+      <w:r>
+        <w:t xml:space="preserve"> </w:t>
+      </w:r>
+      <w:r>
+        <w:t>datatypen er et tal</w:t>
+      </w:r>
+      <w:r>
+        <w:t xml:space="preserve">. </w:t>
+      </w:r>
+      <w:r>
+        <w:t xml:space="preserve">I andre programmeringssprog har man typisk forskellige slags tal, fordi de er brugt så meget. </w:t>
+      </w:r>
+      <w:r>
+        <w:t>De typiske</w:t>
+      </w:r>
+      <w:r>
+        <w:t xml:space="preserve"> datatyper</w:t>
+      </w:r>
+      <w:r>
+        <w:t xml:space="preserve"> er </w:t>
+      </w:r>
+      <w:proofErr w:type="spellStart"/>
+      <w:r>
+        <w:t>i</w:t>
+      </w:r>
+      <w:r>
+        <w:t>nteger</w:t>
+      </w:r>
+      <w:proofErr w:type="spellEnd"/>
+      <w:r>
+        <w:t xml:space="preserve">, long </w:t>
+      </w:r>
+      <w:proofErr w:type="spellStart"/>
+      <w:r>
+        <w:t>integer</w:t>
+      </w:r>
+      <w:proofErr w:type="spellEnd"/>
+      <w:r>
+        <w:t xml:space="preserve">, </w:t>
+      </w:r>
+      <w:proofErr w:type="spellStart"/>
+      <w:r>
+        <w:t>f</w:t>
+      </w:r>
+      <w:r>
+        <w:t>loat</w:t>
+      </w:r>
+      <w:proofErr w:type="spellEnd"/>
+      <w:r>
+        <w:t>, og</w:t>
+      </w:r>
+      <w:r>
+        <w:t xml:space="preserve"> double</w:t>
+      </w:r>
+      <w:r>
+        <w:t xml:space="preserve"> som betyder heltal, decimaltal, og decimaltal med dobbeltpræcision. </w:t>
+      </w:r>
+      <w:r>
+        <w:t>Men i JS består alle tal af double</w:t>
+      </w:r>
+      <w:r>
+        <w:t>s</w:t>
+      </w:r>
+      <w:r>
+        <w:t xml:space="preserve">, hvilket betyder at </w:t>
+      </w:r>
+      <w:r>
+        <w:t>et tal kan have en værdi på op til 9007199254740991</w:t>
+      </w:r>
+      <w:r>
+        <w:t xml:space="preserve"> (2^53) hvorefter tallet </w:t>
+      </w:r>
+      <w:r>
+        <w:t>ikke længere er præcist.</w:t>
+      </w:r>
+    </w:p>
+    <w:p>
+      <w:pPr>
+        <w:shd w:val="clear" w:color="auto" w:fill="FFFFFF"/>
+        <w:spacing w:after="0" w:line="285" w:lineRule="atLeast"/>
+        <w:rPr>
+          <w:rFonts w:ascii="Consolas" w:eastAsia="Times New Roman" w:hAnsi="Consolas" w:cs="Times New Roman"/>
+          <w:color w:val="000000"/>
+          <w:sz w:val="21"/>
+          <w:szCs w:val="21"/>
+          <w:lang w:eastAsia="da-DK"/>
+        </w:rPr>
+      </w:pPr>
+      <w:r>
+        <w:rPr>
+          <w:rFonts w:ascii="Consolas" w:eastAsia="Times New Roman" w:hAnsi="Consolas" w:cs="Times New Roman"/>
+          <w:color w:val="098658"/>
+          <w:sz w:val="21"/>
+          <w:szCs w:val="21"/>
+          <w:lang w:eastAsia="da-DK"/>
+        </w:rPr>
+        <w:t>100</w:t>
+      </w:r>
+    </w:p>
+    <w:p>
+      <w:pPr>
+        <w:shd w:val="clear" w:color="auto" w:fill="FFFFFF"/>
+        <w:spacing w:after="0" w:line="285" w:lineRule="atLeast"/>
+        <w:rPr>
+          <w:rFonts w:ascii="Consolas" w:eastAsia="Times New Roman" w:hAnsi="Consolas" w:cs="Times New Roman"/>
+          <w:color w:val="000000"/>
+          <w:sz w:val="21"/>
+          <w:szCs w:val="21"/>
+          <w:lang w:eastAsia="da-DK"/>
+        </w:rPr>
+      </w:pPr>
+      <w:r>
+        <w:rPr>
+          <w:rFonts w:ascii="Consolas" w:eastAsia="Times New Roman" w:hAnsi="Consolas" w:cs="Times New Roman"/>
+          <w:color w:val="098658"/>
+          <w:sz w:val="21"/>
+          <w:szCs w:val="21"/>
+          <w:lang w:eastAsia="da-DK"/>
+        </w:rPr>
+        <w:lastRenderedPageBreak/>
+        <w:t>75</w:t>
+      </w:r>
+    </w:p>
+    <w:p>
+      <w:pPr>
+        <w:shd w:val="clear" w:color="auto" w:fill="FFFFFF"/>
+        <w:spacing w:after="0" w:line="285" w:lineRule="atLeast"/>
+        <w:rPr>
+          <w:rFonts w:ascii="Consolas" w:eastAsia="Times New Roman" w:hAnsi="Consolas" w:cs="Times New Roman"/>
+          <w:color w:val="000000"/>
+          <w:sz w:val="21"/>
+          <w:szCs w:val="21"/>
+          <w:lang w:eastAsia="da-DK"/>
+        </w:rPr>
+      </w:pPr>
+      <w:r>
+        <w:rPr>
+          <w:rFonts w:ascii="Consolas" w:eastAsia="Times New Roman" w:hAnsi="Consolas" w:cs="Times New Roman"/>
+          <w:color w:val="098658"/>
+          <w:sz w:val="21"/>
+          <w:szCs w:val="21"/>
+          <w:lang w:eastAsia="da-DK"/>
+        </w:rPr>
+        <w:t>90911901919</w:t>
+      </w:r>
+    </w:p>
+    <w:p>
+      <w:pPr>
+        <w:shd w:val="clear" w:color="auto" w:fill="FFFFFF"/>
+        <w:spacing w:after="0" w:line="285" w:lineRule="atLeast"/>
+        <w:rPr>
+          <w:rFonts w:ascii="Consolas" w:eastAsia="Times New Roman" w:hAnsi="Consolas" w:cs="Times New Roman"/>
+          <w:color w:val="000000"/>
+          <w:sz w:val="21"/>
+          <w:szCs w:val="21"/>
+          <w:lang w:eastAsia="da-DK"/>
+        </w:rPr>
+      </w:pPr>
+      <w:r>
+        <w:rPr>
+          <w:rFonts w:ascii="Consolas" w:eastAsia="Times New Roman" w:hAnsi="Consolas" w:cs="Times New Roman"/>
+          <w:color w:val="0000FF"/>
+          <w:sz w:val="21"/>
+          <w:szCs w:val="21"/>
+          <w:lang w:eastAsia="da-DK"/>
+        </w:rPr>
+        <w:t>var</w:t>
+      </w:r>
+      <w:r>
+        <w:rPr>
+          <w:rFonts w:ascii="Consolas" w:eastAsia="Times New Roman" w:hAnsi="Consolas" w:cs="Times New Roman"/>
+          <w:color w:val="000000"/>
+          <w:sz w:val="21"/>
+          <w:szCs w:val="21"/>
+          <w:lang w:eastAsia="da-DK"/>
+        </w:rPr>
+        <w:t xml:space="preserve"> </w:t>
+      </w:r>
+      <w:r>
+        <w:rPr>
+          <w:rFonts w:ascii="Consolas" w:eastAsia="Times New Roman" w:hAnsi="Consolas" w:cs="Times New Roman"/>
+          <w:color w:val="001080"/>
+          <w:sz w:val="21"/>
+          <w:szCs w:val="21"/>
+          <w:lang w:eastAsia="da-DK"/>
+        </w:rPr>
+        <w:t>a</w:t>
+      </w:r>
+      <w:r>
+        <w:rPr>
+          <w:rFonts w:ascii="Consolas" w:eastAsia="Times New Roman" w:hAnsi="Consolas" w:cs="Times New Roman"/>
+          <w:color w:val="000000"/>
+          <w:sz w:val="21"/>
+          <w:szCs w:val="21"/>
+          <w:lang w:eastAsia="da-DK"/>
+        </w:rPr>
+        <w:t xml:space="preserve"> = </w:t>
+      </w:r>
+      <w:r>
+        <w:rPr>
+          <w:rFonts w:ascii="Consolas" w:eastAsia="Times New Roman" w:hAnsi="Consolas" w:cs="Times New Roman"/>
+          <w:color w:val="098658"/>
+          <w:sz w:val="21"/>
+          <w:szCs w:val="21"/>
+          <w:lang w:eastAsia="da-DK"/>
+        </w:rPr>
+        <w:t>100</w:t>
+      </w:r>
+      <w:r>
+        <w:rPr>
+          <w:rFonts w:ascii="Consolas" w:eastAsia="Times New Roman" w:hAnsi="Consolas" w:cs="Times New Roman"/>
+          <w:color w:val="000000"/>
+          <w:sz w:val="21"/>
+          <w:szCs w:val="21"/>
+          <w:lang w:eastAsia="da-DK"/>
+        </w:rPr>
+        <w:t>;</w:t>
+      </w:r>
+    </w:p>
+    <w:p>
+      <w:pPr>
+        <w:shd w:val="clear" w:color="auto" w:fill="FFFFFF"/>
+        <w:spacing w:after="0" w:line="285" w:lineRule="atLeast"/>
+        <w:rPr>
+          <w:rFonts w:ascii="Consolas" w:eastAsia="Times New Roman" w:hAnsi="Consolas" w:cs="Times New Roman"/>
+          <w:color w:val="000000"/>
+          <w:sz w:val="21"/>
+          <w:szCs w:val="21"/>
+          <w:lang w:eastAsia="da-DK"/>
+        </w:rPr>
+      </w:pPr>
+      <w:r>
+        <w:rPr>
+          <w:rFonts w:ascii="Consolas" w:eastAsia="Times New Roman" w:hAnsi="Consolas" w:cs="Times New Roman"/>
+          <w:color w:val="001080"/>
+          <w:sz w:val="21"/>
+          <w:szCs w:val="21"/>
+          <w:lang w:eastAsia="da-DK"/>
+        </w:rPr>
+        <w:t>a</w:t>
+      </w:r>
+      <w:r>
+        <w:rPr>
+          <w:rFonts w:ascii="Consolas" w:eastAsia="Times New Roman" w:hAnsi="Consolas" w:cs="Times New Roman"/>
+          <w:color w:val="000000"/>
+          <w:sz w:val="21"/>
+          <w:szCs w:val="21"/>
+          <w:lang w:eastAsia="da-DK"/>
+        </w:rPr>
+        <w:t xml:space="preserve"> </w:t>
+      </w:r>
+      <w:r>
+        <w:rPr>
+          <w:rFonts w:ascii="Consolas" w:eastAsia="Times New Roman" w:hAnsi="Consolas" w:cs="Times New Roman"/>
+          <w:color w:val="008000"/>
+          <w:sz w:val="21"/>
+          <w:szCs w:val="21"/>
+          <w:lang w:eastAsia="da-DK"/>
+        </w:rPr>
+        <w:t>//100</w:t>
+      </w:r>
+    </w:p>
+    <w:p>
+      <w:r>
+        <w:t xml:space="preserve">hvis man gerne vil have tal der er større end </w:t>
+      </w:r>
+      <w:r>
+        <w:t>9007199254740991</w:t>
+      </w:r>
+      <w:r>
+        <w:t xml:space="preserve">, kan man bruge </w:t>
+      </w:r>
+      <w:r>
+        <w:t xml:space="preserve">klassen </w:t>
+      </w:r>
+      <w:proofErr w:type="spellStart"/>
+      <w:r>
+        <w:t>B</w:t>
+      </w:r>
+      <w:r>
+        <w:t>igInt</w:t>
+      </w:r>
+      <w:proofErr w:type="spellEnd"/>
+      <w:r>
+        <w:t xml:space="preserve">, som </w:t>
+      </w:r>
+      <w:r>
+        <w:t xml:space="preserve">ikke har en størrelses grænse, men som kun kan have heltal. Den bruger også mere ram og </w:t>
+      </w:r>
+      <w:r>
+        <w:t>støtter ikke alle operationer.</w:t>
+      </w:r>
+    </w:p>
+    <w:p>
+      <w:pPr>
+        <w:shd w:val="clear" w:color="auto" w:fill="FFFFFF"/>
+        <w:spacing w:after="0" w:line="285" w:lineRule="atLeast"/>
+        <w:rPr>
+          <w:rFonts w:ascii="Consolas" w:eastAsia="Times New Roman" w:hAnsi="Consolas" w:cs="Times New Roman"/>
+          <w:color w:val="000000"/>
+          <w:sz w:val="21"/>
+          <w:szCs w:val="21"/>
+          <w:lang w:val="en-US" w:eastAsia="da-DK"/>
+        </w:rPr>
+      </w:pPr>
+      <w:proofErr w:type="spellStart"/>
+      <w:proofErr w:type="gramStart"/>
+      <w:r>
+        <w:rPr>
+          <w:rFonts w:ascii="Consolas" w:eastAsia="Times New Roman" w:hAnsi="Consolas" w:cs="Times New Roman"/>
+          <w:color w:val="795E26"/>
+          <w:sz w:val="21"/>
+          <w:szCs w:val="21"/>
+          <w:lang w:val="en-US" w:eastAsia="da-DK"/>
+        </w:rPr>
+        <w:t>BigInt</w:t>
+      </w:r>
+      <w:proofErr w:type="spellEnd"/>
+      <w:r>
+        <w:rPr>
+          <w:rFonts w:ascii="Consolas" w:eastAsia="Times New Roman" w:hAnsi="Consolas" w:cs="Times New Roman"/>
+          <w:color w:val="000000"/>
+          <w:sz w:val="21"/>
+          <w:szCs w:val="21"/>
+          <w:lang w:val="en-US" w:eastAsia="da-DK"/>
+        </w:rPr>
+        <w:t>(</w:t>
+      </w:r>
+      <w:proofErr w:type="gramEnd"/>
+      <w:r>
+        <w:rPr>
+          <w:rFonts w:ascii="Consolas" w:eastAsia="Times New Roman" w:hAnsi="Consolas" w:cs="Times New Roman"/>
+          <w:color w:val="098658"/>
+          <w:sz w:val="21"/>
+          <w:szCs w:val="21"/>
+          <w:lang w:val="en-US" w:eastAsia="da-DK"/>
+        </w:rPr>
+        <w:t>100</w:t>
+      </w:r>
+      <w:r>
+        <w:rPr>
+          <w:rFonts w:ascii="Consolas" w:eastAsia="Times New Roman" w:hAnsi="Consolas" w:cs="Times New Roman"/>
+          <w:color w:val="000000"/>
+          <w:sz w:val="21"/>
+          <w:szCs w:val="21"/>
+          <w:lang w:val="en-US" w:eastAsia="da-DK"/>
+        </w:rPr>
+        <w:t xml:space="preserve">); </w:t>
+      </w:r>
+      <w:r>
+        <w:rPr>
+          <w:rFonts w:ascii="Consolas" w:eastAsia="Times New Roman" w:hAnsi="Consolas" w:cs="Times New Roman"/>
+          <w:color w:val="008000"/>
+          <w:sz w:val="21"/>
+          <w:szCs w:val="21"/>
+          <w:lang w:val="en-US" w:eastAsia="da-DK"/>
+        </w:rPr>
+        <w:t>//100n</w:t>
+      </w:r>
+    </w:p>
+    <w:p>
+      <w:pPr>
+        <w:shd w:val="clear" w:color="auto" w:fill="FFFFFF"/>
+        <w:spacing w:after="0" w:line="285" w:lineRule="atLeast"/>
+        <w:rPr>
+          <w:rFonts w:ascii="Consolas" w:eastAsia="Times New Roman" w:hAnsi="Consolas" w:cs="Times New Roman"/>
+          <w:color w:val="000000"/>
+          <w:sz w:val="21"/>
+          <w:szCs w:val="21"/>
+          <w:lang w:val="en-US" w:eastAsia="da-DK"/>
+        </w:rPr>
+      </w:pPr>
+      <w:proofErr w:type="spellStart"/>
+      <w:r>
+        <w:rPr>
+          <w:rFonts w:ascii="Consolas" w:eastAsia="Times New Roman" w:hAnsi="Consolas" w:cs="Times New Roman"/>
+          <w:color w:val="795E26"/>
+          <w:sz w:val="21"/>
+          <w:szCs w:val="21"/>
+          <w:lang w:val="en-US" w:eastAsia="da-DK"/>
+        </w:rPr>
+        <w:t>B</w:t>
+      </w:r>
+      <w:r>
+        <w:rPr>
+          <w:rFonts w:ascii="Consolas" w:eastAsia="Times New Roman" w:hAnsi="Consolas" w:cs="Times New Roman"/>
+          <w:color w:val="795E26"/>
+          <w:sz w:val="21"/>
+          <w:szCs w:val="21"/>
+          <w:lang w:val="en-US" w:eastAsia="da-DK"/>
+        </w:rPr>
+        <w:t>igInt</w:t>
+      </w:r>
+      <w:proofErr w:type="spellEnd"/>
+      <w:r>
+        <w:rPr>
+          <w:rFonts w:ascii="Consolas" w:eastAsia="Times New Roman" w:hAnsi="Consolas" w:cs="Times New Roman"/>
+          <w:color w:val="000000"/>
+          <w:sz w:val="21"/>
+          <w:szCs w:val="21"/>
+          <w:lang w:val="en-US" w:eastAsia="da-DK"/>
+        </w:rPr>
+        <w:t>(</w:t>
+      </w:r>
+      <w:proofErr w:type="gramStart"/>
+      <w:r>
+        <w:rPr>
+          <w:rFonts w:ascii="Consolas" w:eastAsia="Times New Roman" w:hAnsi="Consolas" w:cs="Times New Roman"/>
+          <w:color w:val="098658"/>
+          <w:sz w:val="21"/>
+          <w:szCs w:val="21"/>
+          <w:lang w:val="en-US" w:eastAsia="da-DK"/>
+        </w:rPr>
+        <w:t>129048319048391048910348109348</w:t>
+      </w:r>
+      <w:r>
+        <w:rPr>
+          <w:rFonts w:ascii="Consolas" w:eastAsia="Times New Roman" w:hAnsi="Consolas" w:cs="Times New Roman"/>
+          <w:color w:val="000000"/>
+          <w:sz w:val="21"/>
+          <w:szCs w:val="21"/>
+          <w:lang w:val="en-US" w:eastAsia="da-DK"/>
+        </w:rPr>
+        <w:t>)+</w:t>
+      </w:r>
+      <w:proofErr w:type="spellStart"/>
+      <w:proofErr w:type="gramEnd"/>
+      <w:r>
+        <w:rPr>
+          <w:rFonts w:ascii="Consolas" w:eastAsia="Times New Roman" w:hAnsi="Consolas" w:cs="Times New Roman"/>
+          <w:color w:val="795E26"/>
+          <w:sz w:val="21"/>
+          <w:szCs w:val="21"/>
+          <w:lang w:val="en-US" w:eastAsia="da-DK"/>
+        </w:rPr>
+        <w:t>BigInt</w:t>
+      </w:r>
+      <w:proofErr w:type="spellEnd"/>
+      <w:r>
+        <w:rPr>
+          <w:rFonts w:ascii="Consolas" w:eastAsia="Times New Roman" w:hAnsi="Consolas" w:cs="Times New Roman"/>
+          <w:color w:val="000000"/>
+          <w:sz w:val="21"/>
+          <w:szCs w:val="21"/>
+          <w:lang w:val="en-US" w:eastAsia="da-DK"/>
+        </w:rPr>
+        <w:t>(</w:t>
+      </w:r>
+      <w:r>
+        <w:rPr>
+          <w:rFonts w:ascii="Consolas" w:eastAsia="Times New Roman" w:hAnsi="Consolas" w:cs="Times New Roman"/>
+          <w:color w:val="098658"/>
+          <w:sz w:val="21"/>
+          <w:szCs w:val="21"/>
+          <w:lang w:val="en-US" w:eastAsia="da-DK"/>
+        </w:rPr>
+        <w:t>1</w:t>
+      </w:r>
+      <w:r>
+        <w:rPr>
+          <w:rFonts w:ascii="Consolas" w:eastAsia="Times New Roman" w:hAnsi="Consolas" w:cs="Times New Roman"/>
+          <w:color w:val="000000"/>
+          <w:sz w:val="21"/>
+          <w:szCs w:val="21"/>
+          <w:lang w:val="en-US" w:eastAsia="da-DK"/>
+        </w:rPr>
+        <w:t xml:space="preserve">); </w:t>
+      </w:r>
+      <w:r>
+        <w:rPr>
+          <w:rFonts w:ascii="Consolas" w:eastAsia="Times New Roman" w:hAnsi="Consolas" w:cs="Times New Roman"/>
+          <w:color w:val="008000"/>
+          <w:sz w:val="21"/>
+          <w:szCs w:val="21"/>
+          <w:lang w:val="en-US" w:eastAsia="da-DK"/>
+        </w:rPr>
+        <w:t>//129048319048391048910348109349n</w:t>
+      </w:r>
+    </w:p>
+    <w:p>
+      <w:pPr>
+        <w:rPr>
+          <w:lang w:val="en-US"/>
+        </w:rPr>
+      </w:pPr>
+    </w:p>
+    <w:p>
+      <w:r>
+        <w:t xml:space="preserve">Datatypen </w:t>
+      </w:r>
+      <w:proofErr w:type="spellStart"/>
+      <w:r>
+        <w:t>string</w:t>
+      </w:r>
+      <w:proofErr w:type="spellEnd"/>
+      <w:r>
+        <w:t xml:space="preserve"> er </w:t>
+      </w:r>
+      <w:r>
+        <w:t>en række a</w:t>
+      </w:r>
+      <w:r>
+        <w:t xml:space="preserve">f bogstaver, som fx et ord, en sætning eller anden </w:t>
+      </w:r>
+      <w:r>
+        <w:t xml:space="preserve">kombination af bogstaver og tal. </w:t>
+      </w:r>
+      <w:r>
+        <w:t xml:space="preserve">Næsten hver gang man skal have tekst på en </w:t>
+      </w:r>
+      <w:proofErr w:type="gramStart"/>
+      <w:r>
+        <w:t>skærm</w:t>
+      </w:r>
+      <w:proofErr w:type="gramEnd"/>
+      <w:r>
+        <w:t xml:space="preserve"> bruger man </w:t>
+      </w:r>
+      <w:proofErr w:type="spellStart"/>
+      <w:r>
+        <w:t>strings</w:t>
+      </w:r>
+      <w:proofErr w:type="spellEnd"/>
+      <w:r>
+        <w:t xml:space="preserve"> til at opbevare den tekst. </w:t>
+      </w:r>
+      <w:r>
+        <w:t xml:space="preserve">Der er ikke nogen grænse for hvor store </w:t>
+      </w:r>
+      <w:proofErr w:type="spellStart"/>
+      <w:r>
+        <w:t>strings</w:t>
+      </w:r>
+      <w:proofErr w:type="spellEnd"/>
+      <w:r>
+        <w:t xml:space="preserve"> kan være</w:t>
+      </w:r>
+      <w:r>
+        <w:t xml:space="preserve">. Men man skal selvfølgelig passe på at man ikke løber tør for ram. </w:t>
+      </w:r>
+      <w:r>
+        <w:t xml:space="preserve">Et bogstav i JS fylder </w:t>
+      </w:r>
+      <w:r>
+        <w:t xml:space="preserve">som standard 2 bytes, så en </w:t>
+      </w:r>
+      <w:proofErr w:type="spellStart"/>
+      <w:r>
+        <w:t>string</w:t>
+      </w:r>
+      <w:proofErr w:type="spellEnd"/>
+      <w:r>
+        <w:t xml:space="preserve"> kommer til at fylde længde*2 bytes</w:t>
+      </w:r>
+      <w:r>
+        <w:t xml:space="preserve">. </w:t>
+      </w:r>
+    </w:p>
+    <w:p>
+      <w:pPr>
+        <w:shd w:val="clear" w:color="auto" w:fill="FFFFFF"/>
+        <w:spacing w:after="0" w:line="285" w:lineRule="atLeast"/>
+        <w:rPr>
+          <w:rFonts w:ascii="Consolas" w:eastAsia="Times New Roman" w:hAnsi="Consolas" w:cs="Times New Roman"/>
+          <w:color w:val="000000"/>
+          <w:sz w:val="21"/>
+          <w:szCs w:val="21"/>
+          <w:lang w:eastAsia="da-DK"/>
+        </w:rPr>
+      </w:pPr>
+      <w:r>
+        <w:rPr>
+          <w:rFonts w:ascii="Consolas" w:eastAsia="Times New Roman" w:hAnsi="Consolas" w:cs="Times New Roman"/>
+          <w:color w:val="A31515"/>
+          <w:sz w:val="21"/>
+          <w:szCs w:val="21"/>
+          <w:lang w:eastAsia="da-DK"/>
+        </w:rPr>
+        <w:t>"bogstaver"</w:t>
+      </w:r>
+    </w:p>
+    <w:p>
+      <w:pPr>
+        <w:shd w:val="clear" w:color="auto" w:fill="FFFFFF"/>
+        <w:spacing w:after="0" w:line="285" w:lineRule="atLeast"/>
+        <w:rPr>
+          <w:rFonts w:ascii="Consolas" w:eastAsia="Times New Roman" w:hAnsi="Consolas" w:cs="Times New Roman"/>
+          <w:color w:val="000000"/>
+          <w:sz w:val="21"/>
+          <w:szCs w:val="21"/>
+          <w:lang w:eastAsia="da-DK"/>
+        </w:rPr>
+      </w:pPr>
+      <w:r>
+        <w:rPr>
+          <w:rFonts w:ascii="Consolas" w:eastAsia="Times New Roman" w:hAnsi="Consolas" w:cs="Times New Roman"/>
+          <w:color w:val="A31515"/>
+          <w:sz w:val="21"/>
+          <w:szCs w:val="21"/>
+          <w:lang w:eastAsia="da-DK"/>
+        </w:rPr>
+        <w:t>"</w:t>
+      </w:r>
+      <w:proofErr w:type="spellStart"/>
+      <w:r>
+        <w:rPr>
+          <w:rFonts w:ascii="Consolas" w:eastAsia="Times New Roman" w:hAnsi="Consolas" w:cs="Times New Roman"/>
+          <w:color w:val="A31515"/>
+          <w:sz w:val="21"/>
+          <w:szCs w:val="21"/>
+          <w:lang w:eastAsia="da-DK"/>
+        </w:rPr>
+        <w:t>string</w:t>
+      </w:r>
+      <w:proofErr w:type="spellEnd"/>
+      <w:r>
+        <w:rPr>
+          <w:rFonts w:ascii="Consolas" w:eastAsia="Times New Roman" w:hAnsi="Consolas" w:cs="Times New Roman"/>
+          <w:color w:val="A31515"/>
+          <w:sz w:val="21"/>
+          <w:szCs w:val="21"/>
+          <w:lang w:eastAsia="da-DK"/>
+        </w:rPr>
+        <w:t>"</w:t>
+      </w:r>
+      <w:r>
+        <w:rPr>
+          <w:rFonts w:ascii="Consolas" w:eastAsia="Times New Roman" w:hAnsi="Consolas" w:cs="Times New Roman"/>
+          <w:color w:val="000000"/>
+          <w:sz w:val="21"/>
+          <w:szCs w:val="21"/>
+          <w:lang w:eastAsia="da-DK"/>
+        </w:rPr>
+        <w:t xml:space="preserve"> + </w:t>
+      </w:r>
+      <w:r>
+        <w:rPr>
+          <w:rFonts w:ascii="Consolas" w:eastAsia="Times New Roman" w:hAnsi="Consolas" w:cs="Times New Roman"/>
+          <w:color w:val="A31515"/>
+          <w:sz w:val="21"/>
+          <w:szCs w:val="21"/>
+          <w:lang w:eastAsia="da-DK"/>
+        </w:rPr>
+        <w:t>"</w:t>
+      </w:r>
+      <w:proofErr w:type="spellStart"/>
+      <w:r>
+        <w:rPr>
+          <w:rFonts w:ascii="Consolas" w:eastAsia="Times New Roman" w:hAnsi="Consolas" w:cs="Times New Roman"/>
+          <w:color w:val="A31515"/>
+          <w:sz w:val="21"/>
+          <w:szCs w:val="21"/>
+          <w:lang w:eastAsia="da-DK"/>
+        </w:rPr>
+        <w:t>string</w:t>
+      </w:r>
+      <w:proofErr w:type="spellEnd"/>
+      <w:r>
+        <w:rPr>
+          <w:rFonts w:ascii="Consolas" w:eastAsia="Times New Roman" w:hAnsi="Consolas" w:cs="Times New Roman"/>
+          <w:color w:val="A31515"/>
+          <w:sz w:val="21"/>
+          <w:szCs w:val="21"/>
+          <w:lang w:eastAsia="da-DK"/>
+        </w:rPr>
+        <w:t>"</w:t>
+      </w:r>
+      <w:r>
+        <w:rPr>
+          <w:rFonts w:ascii="Consolas" w:eastAsia="Times New Roman" w:hAnsi="Consolas" w:cs="Times New Roman"/>
+          <w:color w:val="000000"/>
+          <w:sz w:val="21"/>
+          <w:szCs w:val="21"/>
+          <w:lang w:eastAsia="da-DK"/>
+        </w:rPr>
+        <w:t xml:space="preserve"> </w:t>
+      </w:r>
+      <w:r>
+        <w:rPr>
+          <w:rFonts w:ascii="Consolas" w:eastAsia="Times New Roman" w:hAnsi="Consolas" w:cs="Times New Roman"/>
+          <w:color w:val="008000"/>
+          <w:sz w:val="21"/>
+          <w:szCs w:val="21"/>
+          <w:lang w:eastAsia="da-DK"/>
+        </w:rPr>
+        <w:t>//"</w:t>
+      </w:r>
+      <w:proofErr w:type="spellStart"/>
+      <w:r>
+        <w:rPr>
+          <w:rFonts w:ascii="Consolas" w:eastAsia="Times New Roman" w:hAnsi="Consolas" w:cs="Times New Roman"/>
+          <w:color w:val="008000"/>
+          <w:sz w:val="21"/>
+          <w:szCs w:val="21"/>
+          <w:lang w:eastAsia="da-DK"/>
+        </w:rPr>
+        <w:t>stringstring</w:t>
+      </w:r>
+      <w:proofErr w:type="spellEnd"/>
+      <w:r>
+        <w:rPr>
+          <w:rFonts w:ascii="Consolas" w:eastAsia="Times New Roman" w:hAnsi="Consolas" w:cs="Times New Roman"/>
+          <w:color w:val="008000"/>
+          <w:sz w:val="21"/>
+          <w:szCs w:val="21"/>
+          <w:lang w:eastAsia="da-DK"/>
+        </w:rPr>
+        <w:t>"</w:t>
+      </w:r>
+    </w:p>
+    <w:p>
+      <w:pPr>
+        <w:shd w:val="clear" w:color="auto" w:fill="FFFFFF"/>
+        <w:spacing w:after="0" w:line="285" w:lineRule="atLeast"/>
+        <w:rPr>
+          <w:rFonts w:ascii="Consolas" w:eastAsia="Times New Roman" w:hAnsi="Consolas" w:cs="Times New Roman"/>
+          <w:color w:val="000000"/>
+          <w:sz w:val="21"/>
+          <w:szCs w:val="21"/>
+          <w:lang w:eastAsia="da-DK"/>
+        </w:rPr>
+      </w:pPr>
+      <w:r>
+        <w:rPr>
+          <w:rFonts w:ascii="Consolas" w:eastAsia="Times New Roman" w:hAnsi="Consolas" w:cs="Times New Roman"/>
+          <w:color w:val="0000FF"/>
+          <w:sz w:val="21"/>
+          <w:szCs w:val="21"/>
+          <w:lang w:eastAsia="da-DK"/>
+        </w:rPr>
+        <w:t>var</w:t>
+      </w:r>
+      <w:r>
+        <w:rPr>
+          <w:rFonts w:ascii="Consolas" w:eastAsia="Times New Roman" w:hAnsi="Consolas" w:cs="Times New Roman"/>
+          <w:color w:val="000000"/>
+          <w:sz w:val="21"/>
+          <w:szCs w:val="21"/>
+          <w:lang w:eastAsia="da-DK"/>
+        </w:rPr>
+        <w:t xml:space="preserve"> </w:t>
+      </w:r>
+      <w:r>
+        <w:rPr>
+          <w:rFonts w:ascii="Consolas" w:eastAsia="Times New Roman" w:hAnsi="Consolas" w:cs="Times New Roman"/>
+          <w:color w:val="001080"/>
+          <w:sz w:val="21"/>
+          <w:szCs w:val="21"/>
+          <w:lang w:eastAsia="da-DK"/>
+        </w:rPr>
+        <w:t>navn</w:t>
+      </w:r>
+      <w:r>
+        <w:rPr>
+          <w:rFonts w:ascii="Consolas" w:eastAsia="Times New Roman" w:hAnsi="Consolas" w:cs="Times New Roman"/>
+          <w:color w:val="000000"/>
+          <w:sz w:val="21"/>
+          <w:szCs w:val="21"/>
+          <w:lang w:eastAsia="da-DK"/>
+        </w:rPr>
+        <w:t xml:space="preserve"> = </w:t>
+      </w:r>
+      <w:r>
+        <w:rPr>
+          <w:rFonts w:ascii="Consolas" w:eastAsia="Times New Roman" w:hAnsi="Consolas" w:cs="Times New Roman"/>
+          <w:color w:val="A31515"/>
+          <w:sz w:val="21"/>
+          <w:szCs w:val="21"/>
+          <w:lang w:eastAsia="da-DK"/>
+        </w:rPr>
+        <w:t>"Nicklas"</w:t>
+      </w:r>
+      <w:r>
+        <w:rPr>
+          <w:rFonts w:ascii="Consolas" w:eastAsia="Times New Roman" w:hAnsi="Consolas" w:cs="Times New Roman"/>
+          <w:color w:val="000000"/>
+          <w:sz w:val="21"/>
+          <w:szCs w:val="21"/>
+          <w:lang w:eastAsia="da-DK"/>
+        </w:rPr>
+        <w:t>;</w:t>
+      </w:r>
+    </w:p>
+    <w:p>
+      <w:pPr>
+        <w:shd w:val="clear" w:color="auto" w:fill="FFFFFF"/>
+        <w:spacing w:after="0" w:line="285" w:lineRule="atLeast"/>
+        <w:rPr>
+          <w:rFonts w:ascii="Consolas" w:eastAsia="Times New Roman" w:hAnsi="Consolas" w:cs="Times New Roman"/>
+          <w:color w:val="000000"/>
+          <w:sz w:val="21"/>
+          <w:szCs w:val="21"/>
+          <w:lang w:eastAsia="da-DK"/>
+        </w:rPr>
+      </w:pPr>
+      <w:r>
+        <w:rPr>
+          <w:rFonts w:ascii="Consolas" w:eastAsia="Times New Roman" w:hAnsi="Consolas" w:cs="Times New Roman"/>
+          <w:color w:val="0000FF"/>
+          <w:sz w:val="21"/>
+          <w:szCs w:val="21"/>
+          <w:lang w:eastAsia="da-DK"/>
+        </w:rPr>
+        <w:t>var</w:t>
+      </w:r>
+      <w:r>
+        <w:rPr>
+          <w:rFonts w:ascii="Consolas" w:eastAsia="Times New Roman" w:hAnsi="Consolas" w:cs="Times New Roman"/>
+          <w:color w:val="000000"/>
+          <w:sz w:val="21"/>
+          <w:szCs w:val="21"/>
+          <w:lang w:eastAsia="da-DK"/>
+        </w:rPr>
+        <w:t xml:space="preserve"> </w:t>
+      </w:r>
+      <w:r>
+        <w:rPr>
+          <w:rFonts w:ascii="Consolas" w:eastAsia="Times New Roman" w:hAnsi="Consolas" w:cs="Times New Roman"/>
+          <w:color w:val="001080"/>
+          <w:sz w:val="21"/>
+          <w:szCs w:val="21"/>
+          <w:lang w:eastAsia="da-DK"/>
+        </w:rPr>
+        <w:t>efternavn</w:t>
+      </w:r>
+      <w:r>
+        <w:rPr>
+          <w:rFonts w:ascii="Consolas" w:eastAsia="Times New Roman" w:hAnsi="Consolas" w:cs="Times New Roman"/>
+          <w:color w:val="000000"/>
+          <w:sz w:val="21"/>
+          <w:szCs w:val="21"/>
+          <w:lang w:eastAsia="da-DK"/>
+        </w:rPr>
+        <w:t xml:space="preserve"> = </w:t>
+      </w:r>
+      <w:r>
+        <w:rPr>
+          <w:rFonts w:ascii="Consolas" w:eastAsia="Times New Roman" w:hAnsi="Consolas" w:cs="Times New Roman"/>
+          <w:color w:val="A31515"/>
+          <w:sz w:val="21"/>
+          <w:szCs w:val="21"/>
+          <w:lang w:eastAsia="da-DK"/>
+        </w:rPr>
+        <w:t>"Østerberg"</w:t>
+      </w:r>
+      <w:r>
+        <w:rPr>
+          <w:rFonts w:ascii="Consolas" w:eastAsia="Times New Roman" w:hAnsi="Consolas" w:cs="Times New Roman"/>
+          <w:color w:val="000000"/>
+          <w:sz w:val="21"/>
+          <w:szCs w:val="21"/>
+          <w:lang w:eastAsia="da-DK"/>
+        </w:rPr>
+        <w:t>;</w:t>
+      </w:r>
+    </w:p>
+    <w:p>
+      <w:pPr>
+        <w:shd w:val="clear" w:color="auto" w:fill="FFFFFF"/>
+        <w:spacing w:after="0" w:line="285" w:lineRule="atLeast"/>
+        <w:rPr>
+          <w:rFonts w:ascii="Consolas" w:eastAsia="Times New Roman" w:hAnsi="Consolas" w:cs="Times New Roman"/>
+          <w:color w:val="000000"/>
+          <w:sz w:val="21"/>
+          <w:szCs w:val="21"/>
+          <w:lang w:eastAsia="da-DK"/>
+        </w:rPr>
+      </w:pPr>
+      <w:r>
+        <w:rPr>
+          <w:rFonts w:ascii="Consolas" w:eastAsia="Times New Roman" w:hAnsi="Consolas" w:cs="Times New Roman"/>
+          <w:color w:val="001080"/>
+          <w:sz w:val="21"/>
+          <w:szCs w:val="21"/>
+          <w:lang w:eastAsia="da-DK"/>
+        </w:rPr>
+        <w:t>navn</w:t>
+      </w:r>
+      <w:r>
+        <w:rPr>
+          <w:rFonts w:ascii="Consolas" w:eastAsia="Times New Roman" w:hAnsi="Consolas" w:cs="Times New Roman"/>
+          <w:color w:val="000000"/>
+          <w:sz w:val="21"/>
+          <w:szCs w:val="21"/>
+          <w:lang w:eastAsia="da-DK"/>
+        </w:rPr>
+        <w:t xml:space="preserve"> + </w:t>
+      </w:r>
+      <w:r>
+        <w:rPr>
+          <w:rFonts w:ascii="Consolas" w:eastAsia="Times New Roman" w:hAnsi="Consolas" w:cs="Times New Roman"/>
+          <w:color w:val="A31515"/>
+          <w:sz w:val="21"/>
+          <w:szCs w:val="21"/>
+          <w:lang w:eastAsia="da-DK"/>
+        </w:rPr>
+        <w:t>" "</w:t>
+      </w:r>
+      <w:r>
+        <w:rPr>
+          <w:rFonts w:ascii="Consolas" w:eastAsia="Times New Roman" w:hAnsi="Consolas" w:cs="Times New Roman"/>
+          <w:color w:val="000000"/>
+          <w:sz w:val="21"/>
+          <w:szCs w:val="21"/>
+          <w:lang w:eastAsia="da-DK"/>
+        </w:rPr>
+        <w:t xml:space="preserve"> + </w:t>
+      </w:r>
+      <w:r>
+        <w:rPr>
+          <w:rFonts w:ascii="Consolas" w:eastAsia="Times New Roman" w:hAnsi="Consolas" w:cs="Times New Roman"/>
+          <w:color w:val="001080"/>
+          <w:sz w:val="21"/>
+          <w:szCs w:val="21"/>
+          <w:lang w:eastAsia="da-DK"/>
+        </w:rPr>
+        <w:t>efternavn</w:t>
+      </w:r>
+      <w:r>
+        <w:rPr>
+          <w:rFonts w:ascii="Consolas" w:eastAsia="Times New Roman" w:hAnsi="Consolas" w:cs="Times New Roman"/>
+          <w:color w:val="000000"/>
+          <w:sz w:val="21"/>
+          <w:szCs w:val="21"/>
+          <w:lang w:eastAsia="da-DK"/>
+        </w:rPr>
+        <w:t xml:space="preserve"> </w:t>
+      </w:r>
+      <w:r>
+        <w:rPr>
+          <w:rFonts w:ascii="Consolas" w:eastAsia="Times New Roman" w:hAnsi="Consolas" w:cs="Times New Roman"/>
+          <w:color w:val="008000"/>
+          <w:sz w:val="21"/>
+          <w:szCs w:val="21"/>
+          <w:lang w:eastAsia="da-DK"/>
+        </w:rPr>
+        <w:t>//"Nicklas Østerberg"</w:t>
+      </w:r>
+    </w:p>
+    <w:p>
+      <w:r>
+        <w:t xml:space="preserve">hvis man vil være lidt mere fancy, kan man også bruge </w:t>
+      </w:r>
+      <w:proofErr w:type="spellStart"/>
+      <w:r>
+        <w:t>string</w:t>
+      </w:r>
+      <w:proofErr w:type="spellEnd"/>
+      <w:r>
+        <w:t xml:space="preserve"> substitution</w:t>
+      </w:r>
+      <w:r>
+        <w:t xml:space="preserve">, som er hvor man har en </w:t>
+      </w:r>
+      <w:proofErr w:type="spellStart"/>
+      <w:r>
+        <w:t>string</w:t>
+      </w:r>
+      <w:proofErr w:type="spellEnd"/>
+      <w:r>
+        <w:t xml:space="preserve"> og man sætter en anden </w:t>
+      </w:r>
+      <w:proofErr w:type="spellStart"/>
+      <w:r>
+        <w:t>string</w:t>
+      </w:r>
+      <w:proofErr w:type="spellEnd"/>
+      <w:r>
+        <w:t xml:space="preserve"> ind i den.</w:t>
+      </w:r>
+    </w:p>
+    <w:p>
+      <w:pPr>
+        <w:shd w:val="clear" w:color="auto" w:fill="FFFFFF"/>
+        <w:spacing w:after="0" w:line="285" w:lineRule="atLeast"/>
+        <w:rPr>
+          <w:rFonts w:ascii="Consolas" w:eastAsia="Times New Roman" w:hAnsi="Consolas" w:cs="Times New Roman"/>
+          <w:color w:val="000000"/>
+          <w:sz w:val="21"/>
+          <w:szCs w:val="21"/>
+          <w:lang w:eastAsia="da-DK"/>
+        </w:rPr>
+      </w:pPr>
+      <w:r>
+        <w:rPr>
+          <w:rFonts w:ascii="Consolas" w:eastAsia="Times New Roman" w:hAnsi="Consolas" w:cs="Times New Roman"/>
+          <w:color w:val="A31515"/>
+          <w:sz w:val="21"/>
+          <w:szCs w:val="21"/>
+          <w:lang w:eastAsia="da-DK"/>
+        </w:rPr>
+        <w:t>`</w:t>
+      </w:r>
+      <w:r>
+        <w:rPr>
+          <w:rFonts w:ascii="Consolas" w:eastAsia="Times New Roman" w:hAnsi="Consolas" w:cs="Times New Roman"/>
+          <w:color w:val="0000FF"/>
+          <w:sz w:val="21"/>
+          <w:szCs w:val="21"/>
+          <w:lang w:eastAsia="da-DK"/>
+        </w:rPr>
+        <w:t>${</w:t>
+      </w:r>
+      <w:r>
+        <w:rPr>
+          <w:rFonts w:ascii="Consolas" w:eastAsia="Times New Roman" w:hAnsi="Consolas" w:cs="Times New Roman"/>
+          <w:color w:val="001080"/>
+          <w:sz w:val="21"/>
+          <w:szCs w:val="21"/>
+          <w:lang w:eastAsia="da-DK"/>
+        </w:rPr>
+        <w:t>navn</w:t>
+      </w:r>
+      <w:r>
+        <w:rPr>
+          <w:rFonts w:ascii="Consolas" w:eastAsia="Times New Roman" w:hAnsi="Consolas" w:cs="Times New Roman"/>
+          <w:color w:val="0000FF"/>
+          <w:sz w:val="21"/>
+          <w:szCs w:val="21"/>
+          <w:lang w:eastAsia="da-DK"/>
+        </w:rPr>
+        <w:t>}</w:t>
+      </w:r>
+      <w:r>
+        <w:rPr>
+          <w:rFonts w:ascii="Consolas" w:eastAsia="Times New Roman" w:hAnsi="Consolas" w:cs="Times New Roman"/>
+          <w:color w:val="A31515"/>
+          <w:sz w:val="21"/>
+          <w:szCs w:val="21"/>
+          <w:lang w:eastAsia="da-DK"/>
+        </w:rPr>
+        <w:t xml:space="preserve"> </w:t>
+      </w:r>
+      <w:r>
+        <w:rPr>
+          <w:rFonts w:ascii="Consolas" w:eastAsia="Times New Roman" w:hAnsi="Consolas" w:cs="Times New Roman"/>
+          <w:color w:val="0000FF"/>
+          <w:sz w:val="21"/>
+          <w:szCs w:val="21"/>
+          <w:lang w:eastAsia="da-DK"/>
+        </w:rPr>
+        <w:t>${</w:t>
+      </w:r>
+      <w:r>
+        <w:rPr>
+          <w:rFonts w:ascii="Consolas" w:eastAsia="Times New Roman" w:hAnsi="Consolas" w:cs="Times New Roman"/>
+          <w:color w:val="001080"/>
+          <w:sz w:val="21"/>
+          <w:szCs w:val="21"/>
+          <w:lang w:eastAsia="da-DK"/>
+        </w:rPr>
+        <w:t>efternavn</w:t>
+      </w:r>
+      <w:r>
+        <w:rPr>
+          <w:rFonts w:ascii="Consolas" w:eastAsia="Times New Roman" w:hAnsi="Consolas" w:cs="Times New Roman"/>
+          <w:color w:val="0000FF"/>
+          <w:sz w:val="21"/>
+          <w:szCs w:val="21"/>
+          <w:lang w:eastAsia="da-DK"/>
+        </w:rPr>
+        <w:t>}</w:t>
+      </w:r>
+      <w:r>
+        <w:rPr>
+          <w:rFonts w:ascii="Consolas" w:eastAsia="Times New Roman" w:hAnsi="Consolas" w:cs="Times New Roman"/>
+          <w:color w:val="A31515"/>
+          <w:sz w:val="21"/>
+          <w:szCs w:val="21"/>
+          <w:lang w:eastAsia="da-DK"/>
+        </w:rPr>
+        <w:t>`</w:t>
+      </w:r>
+      <w:r>
+        <w:rPr>
+          <w:rFonts w:ascii="Consolas" w:eastAsia="Times New Roman" w:hAnsi="Consolas" w:cs="Times New Roman"/>
+          <w:color w:val="000000"/>
+          <w:sz w:val="21"/>
+          <w:szCs w:val="21"/>
+          <w:lang w:eastAsia="da-DK"/>
+        </w:rPr>
+        <w:t xml:space="preserve"> </w:t>
+      </w:r>
+      <w:r>
+        <w:rPr>
+          <w:rFonts w:ascii="Consolas" w:eastAsia="Times New Roman" w:hAnsi="Consolas" w:cs="Times New Roman"/>
+          <w:color w:val="008000"/>
+          <w:sz w:val="21"/>
+          <w:szCs w:val="21"/>
+          <w:lang w:eastAsia="da-DK"/>
+        </w:rPr>
+        <w:t>//"Nicklas Østerberg"</w:t>
+      </w:r>
+    </w:p>
+    <w:p/>
+    <w:p>
+      <w:r>
+        <w:t>JavaScript objektet er no</w:t>
+      </w:r>
+      <w:r>
+        <w:t xml:space="preserve">k </w:t>
+      </w:r>
+      <w:r>
+        <w:t xml:space="preserve">en af de bredeste funktioner i sproget. Næsten alt man bruger i </w:t>
+      </w:r>
+      <w:r>
+        <w:t>JS er på en eller anden måde et objekt</w:t>
+      </w:r>
+      <w:r>
+        <w:t xml:space="preserve">. </w:t>
+      </w:r>
+      <w:r>
+        <w:t xml:space="preserve">Et objekt i sin simpleste form er bare nogle </w:t>
+      </w:r>
+      <w:proofErr w:type="spellStart"/>
+      <w:r>
+        <w:t>key</w:t>
+      </w:r>
+      <w:proofErr w:type="spellEnd"/>
+      <w:r>
+        <w:t>-value-pairs</w:t>
+      </w:r>
+      <w:r>
+        <w:t xml:space="preserve">, altså man har </w:t>
+      </w:r>
+      <w:r>
+        <w:t>værdier som kan være en af alle JS data</w:t>
+      </w:r>
+      <w:r>
+        <w:t xml:space="preserve">typer, </w:t>
+      </w:r>
+      <w:r>
+        <w:t xml:space="preserve">eller med andre ord, kan være lige hvad man vil, og så har man </w:t>
+      </w:r>
+      <w:proofErr w:type="spellStart"/>
+      <w:r>
+        <w:t>keys</w:t>
+      </w:r>
+      <w:proofErr w:type="spellEnd"/>
+      <w:r>
+        <w:t xml:space="preserve"> som er navnene på de værdier og det man bruger til at referere til de værdier.</w:t>
+      </w:r>
+      <w:r>
+        <w:t xml:space="preserve"> Keys kan kun være af datatypen </w:t>
+      </w:r>
+      <w:proofErr w:type="spellStart"/>
+      <w:r>
+        <w:t>strin</w:t>
+      </w:r>
+      <w:r>
+        <w:t>g</w:t>
+      </w:r>
+      <w:proofErr w:type="spellEnd"/>
+      <w:r>
+        <w:t>.</w:t>
+      </w:r>
+    </w:p>
+    <w:p>
+      <w:pPr>
+        <w:shd w:val="clear" w:color="auto" w:fill="FFFFFF"/>
+        <w:spacing w:after="0" w:line="285" w:lineRule="atLeast"/>
+        <w:rPr>
+          <w:rFonts w:ascii="Consolas" w:eastAsia="Times New Roman" w:hAnsi="Consolas" w:cs="Times New Roman"/>
+          <w:color w:val="000000"/>
+          <w:sz w:val="21"/>
+          <w:szCs w:val="21"/>
+          <w:lang w:eastAsia="da-DK"/>
+        </w:rPr>
+      </w:pPr>
+      <w:r>
+        <w:rPr>
+          <w:rFonts w:ascii="Consolas" w:eastAsia="Times New Roman" w:hAnsi="Consolas" w:cs="Times New Roman"/>
+          <w:color w:val="0000FF"/>
+          <w:sz w:val="21"/>
+          <w:szCs w:val="21"/>
+          <w:lang w:val="en-US" w:eastAsia="da-DK"/>
+        </w:rPr>
+        <w:t>var</w:t>
+      </w:r>
+      <w:r>
+        <w:rPr>
+          <w:rFonts w:ascii="Consolas" w:eastAsia="Times New Roman" w:hAnsi="Consolas" w:cs="Times New Roman"/>
+          <w:color w:val="000000"/>
+          <w:sz w:val="21"/>
+          <w:szCs w:val="21"/>
+          <w:lang w:val="en-US" w:eastAsia="da-DK"/>
+        </w:rPr>
+        <w:t xml:space="preserve"> </w:t>
+      </w:r>
+      <w:r>
+        <w:rPr>
+          <w:rFonts w:ascii="Consolas" w:eastAsia="Times New Roman" w:hAnsi="Consolas" w:cs="Times New Roman"/>
+          <w:color w:val="001080"/>
+          <w:sz w:val="21"/>
+          <w:szCs w:val="21"/>
+          <w:lang w:val="en-US" w:eastAsia="da-DK"/>
+        </w:rPr>
+        <w:t>person</w:t>
+      </w:r>
+      <w:r>
+        <w:rPr>
+          <w:rFonts w:ascii="Consolas" w:eastAsia="Times New Roman" w:hAnsi="Consolas" w:cs="Times New Roman"/>
+          <w:color w:val="000000"/>
+          <w:sz w:val="21"/>
+          <w:szCs w:val="21"/>
+          <w:lang w:val="en-US" w:eastAsia="da-DK"/>
+        </w:rPr>
+        <w:t xml:space="preserve"> = {</w:t>
+      </w:r>
+      <w:proofErr w:type="spellStart"/>
+      <w:r>
+        <w:rPr>
+          <w:rFonts w:ascii="Consolas" w:eastAsia="Times New Roman" w:hAnsi="Consolas" w:cs="Times New Roman"/>
+          <w:color w:val="001080"/>
+          <w:sz w:val="21"/>
+          <w:szCs w:val="21"/>
+          <w:lang w:val="en-US" w:eastAsia="da-DK"/>
+        </w:rPr>
+        <w:t>navn</w:t>
+      </w:r>
+      <w:proofErr w:type="spellEnd"/>
+      <w:r>
+        <w:rPr>
+          <w:rFonts w:ascii="Consolas" w:eastAsia="Times New Roman" w:hAnsi="Consolas" w:cs="Times New Roman"/>
+          <w:color w:val="001080"/>
+          <w:sz w:val="21"/>
+          <w:szCs w:val="21"/>
+          <w:lang w:val="en-US" w:eastAsia="da-DK"/>
+        </w:rPr>
+        <w:t>:</w:t>
+      </w:r>
+      <w:r>
+        <w:rPr>
+          <w:rFonts w:ascii="Consolas" w:eastAsia="Times New Roman" w:hAnsi="Consolas" w:cs="Times New Roman"/>
+          <w:color w:val="000000"/>
+          <w:sz w:val="21"/>
+          <w:szCs w:val="21"/>
+          <w:lang w:val="en-US" w:eastAsia="da-DK"/>
+        </w:rPr>
+        <w:t xml:space="preserve"> </w:t>
+      </w:r>
+      <w:r>
+        <w:rPr>
+          <w:rFonts w:ascii="Consolas" w:eastAsia="Times New Roman" w:hAnsi="Consolas" w:cs="Times New Roman"/>
+          <w:color w:val="A31515"/>
+          <w:sz w:val="21"/>
+          <w:szCs w:val="21"/>
+          <w:lang w:val="en-US" w:eastAsia="da-DK"/>
+        </w:rPr>
+        <w:t>"Nicklas"</w:t>
+      </w:r>
+      <w:r>
+        <w:rPr>
+          <w:rFonts w:ascii="Consolas" w:eastAsia="Times New Roman" w:hAnsi="Consolas" w:cs="Times New Roman"/>
+          <w:color w:val="000000"/>
+          <w:sz w:val="21"/>
+          <w:szCs w:val="21"/>
+          <w:lang w:val="en-US" w:eastAsia="da-DK"/>
+        </w:rPr>
+        <w:t xml:space="preserve">, </w:t>
+      </w:r>
+      <w:proofErr w:type="spellStart"/>
+      <w:r>
+        <w:rPr>
+          <w:rFonts w:ascii="Consolas" w:eastAsia="Times New Roman" w:hAnsi="Consolas" w:cs="Times New Roman"/>
+          <w:color w:val="001080"/>
+          <w:sz w:val="21"/>
+          <w:szCs w:val="21"/>
+          <w:lang w:val="en-US" w:eastAsia="da-DK"/>
+        </w:rPr>
+        <w:t>efternavn</w:t>
+      </w:r>
+      <w:proofErr w:type="spellEnd"/>
+      <w:r>
+        <w:rPr>
+          <w:rFonts w:ascii="Consolas" w:eastAsia="Times New Roman" w:hAnsi="Consolas" w:cs="Times New Roman"/>
+          <w:color w:val="001080"/>
+          <w:sz w:val="21"/>
+          <w:szCs w:val="21"/>
+          <w:lang w:val="en-US" w:eastAsia="da-DK"/>
+        </w:rPr>
+        <w:t>:</w:t>
+      </w:r>
+      <w:r>
+        <w:rPr>
+          <w:rFonts w:ascii="Consolas" w:eastAsia="Times New Roman" w:hAnsi="Consolas" w:cs="Times New Roman"/>
+          <w:color w:val="000000"/>
+          <w:sz w:val="21"/>
+          <w:szCs w:val="21"/>
+          <w:lang w:val="en-US" w:eastAsia="da-DK"/>
+        </w:rPr>
+        <w:t xml:space="preserve"> </w:t>
+      </w:r>
+      <w:r>
+        <w:rPr>
+          <w:rFonts w:ascii="Consolas" w:eastAsia="Times New Roman" w:hAnsi="Consolas" w:cs="Times New Roman"/>
+          <w:color w:val="A31515"/>
+          <w:sz w:val="21"/>
+          <w:szCs w:val="21"/>
+          <w:lang w:val="en-US" w:eastAsia="da-DK"/>
+        </w:rPr>
+        <w:t>"Østerberg"</w:t>
+      </w:r>
+      <w:r>
+        <w:rPr>
+          <w:rFonts w:ascii="Consolas" w:eastAsia="Times New Roman" w:hAnsi="Consolas" w:cs="Times New Roman"/>
+          <w:color w:val="000000"/>
+          <w:sz w:val="21"/>
+          <w:szCs w:val="21"/>
+          <w:lang w:val="en-US" w:eastAsia="da-DK"/>
+        </w:rPr>
+        <w:t xml:space="preserve">, </w:t>
+      </w:r>
+      <w:r>
+        <w:rPr>
+          <w:rFonts w:ascii="Consolas" w:eastAsia="Times New Roman" w:hAnsi="Consolas" w:cs="Times New Roman"/>
+          <w:color w:val="001080"/>
+          <w:sz w:val="21"/>
+          <w:szCs w:val="21"/>
+          <w:lang w:val="en-US" w:eastAsia="da-DK"/>
+        </w:rPr>
+        <w:t>alder:</w:t>
+      </w:r>
+      <w:r>
+        <w:rPr>
+          <w:rFonts w:ascii="Consolas" w:eastAsia="Times New Roman" w:hAnsi="Consolas" w:cs="Times New Roman"/>
+          <w:color w:val="000000"/>
+          <w:sz w:val="21"/>
+          <w:szCs w:val="21"/>
+          <w:lang w:val="en-US" w:eastAsia="da-DK"/>
+        </w:rPr>
+        <w:t xml:space="preserve"> </w:t>
+      </w:r>
+      <w:r>
+        <w:rPr>
+          <w:rFonts w:ascii="Consolas" w:eastAsia="Times New Roman" w:hAnsi="Consolas" w:cs="Times New Roman"/>
+          <w:color w:val="098658"/>
+          <w:sz w:val="21"/>
+          <w:szCs w:val="21"/>
+          <w:lang w:val="en-US" w:eastAsia="da-DK"/>
+        </w:rPr>
+        <w:t>18</w:t>
+      </w:r>
+      <w:r>
+        <w:rPr>
+          <w:rFonts w:ascii="Consolas" w:eastAsia="Times New Roman" w:hAnsi="Consolas" w:cs="Times New Roman"/>
+          <w:color w:val="000000"/>
+          <w:sz w:val="21"/>
+          <w:szCs w:val="21"/>
+          <w:lang w:val="en-US" w:eastAsia="da-DK"/>
+        </w:rPr>
+        <w:t xml:space="preserve">, </w:t>
+      </w:r>
+      <w:proofErr w:type="spellStart"/>
+      <w:r>
+        <w:rPr>
+          <w:rFonts w:ascii="Consolas" w:eastAsia="Times New Roman" w:hAnsi="Consolas" w:cs="Times New Roman"/>
+          <w:color w:val="001080"/>
+          <w:sz w:val="21"/>
+          <w:szCs w:val="21"/>
+          <w:lang w:val="en-US" w:eastAsia="da-DK"/>
+        </w:rPr>
+        <w:t>sej</w:t>
+      </w:r>
+      <w:proofErr w:type="spellEnd"/>
+      <w:r>
+        <w:rPr>
+          <w:rFonts w:ascii="Consolas" w:eastAsia="Times New Roman" w:hAnsi="Consolas" w:cs="Times New Roman"/>
+          <w:color w:val="001080"/>
+          <w:sz w:val="21"/>
+          <w:szCs w:val="21"/>
+          <w:lang w:val="en-US" w:eastAsia="da-DK"/>
+        </w:rPr>
+        <w:t>:</w:t>
+      </w:r>
+      <w:r>
+        <w:rPr>
+          <w:rFonts w:ascii="Consolas" w:eastAsia="Times New Roman" w:hAnsi="Consolas" w:cs="Times New Roman"/>
+          <w:color w:val="000000"/>
+          <w:sz w:val="21"/>
+          <w:szCs w:val="21"/>
+          <w:lang w:val="en-US" w:eastAsia="da-DK"/>
+        </w:rPr>
+        <w:t xml:space="preserve"> </w:t>
+      </w:r>
+      <w:r>
+        <w:rPr>
+          <w:rFonts w:ascii="Consolas" w:eastAsia="Times New Roman" w:hAnsi="Consolas" w:cs="Times New Roman"/>
+          <w:color w:val="0000FF"/>
+          <w:sz w:val="21"/>
+          <w:szCs w:val="21"/>
+          <w:lang w:val="en-US" w:eastAsia="da-DK"/>
+        </w:rPr>
+        <w:t>true</w:t>
+      </w:r>
+      <w:r>
+        <w:rPr>
+          <w:rFonts w:ascii="Consolas" w:eastAsia="Times New Roman" w:hAnsi="Consolas" w:cs="Times New Roman"/>
+          <w:color w:val="000000"/>
+          <w:sz w:val="21"/>
+          <w:szCs w:val="21"/>
+          <w:lang w:val="en-US" w:eastAsia="da-DK"/>
+        </w:rPr>
+        <w:t xml:space="preserve">, </w:t>
+      </w:r>
+      <w:proofErr w:type="spellStart"/>
+      <w:r>
+        <w:rPr>
+          <w:rFonts w:ascii="Consolas" w:eastAsia="Times New Roman" w:hAnsi="Consolas" w:cs="Times New Roman"/>
+          <w:color w:val="795E26"/>
+          <w:sz w:val="21"/>
+          <w:szCs w:val="21"/>
+          <w:lang w:val="en-US" w:eastAsia="da-DK"/>
+        </w:rPr>
+        <w:t>sjovJoke</w:t>
+      </w:r>
+      <w:proofErr w:type="spellEnd"/>
+      <w:r>
+        <w:rPr>
+          <w:rFonts w:ascii="Consolas" w:eastAsia="Times New Roman" w:hAnsi="Consolas" w:cs="Times New Roman"/>
+          <w:color w:val="001080"/>
+          <w:sz w:val="21"/>
+          <w:szCs w:val="21"/>
+          <w:lang w:val="en-US" w:eastAsia="da-DK"/>
+        </w:rPr>
+        <w:t>:</w:t>
+      </w:r>
+      <w:r>
+        <w:rPr>
+          <w:rFonts w:ascii="Consolas" w:eastAsia="Times New Roman" w:hAnsi="Consolas" w:cs="Times New Roman"/>
+          <w:color w:val="000000"/>
+          <w:sz w:val="21"/>
+          <w:szCs w:val="21"/>
+          <w:lang w:val="en-US" w:eastAsia="da-DK"/>
+        </w:rPr>
+        <w:t xml:space="preserve"> () </w:t>
+      </w:r>
+      <w:r>
+        <w:rPr>
+          <w:rFonts w:ascii="Consolas" w:eastAsia="Times New Roman" w:hAnsi="Consolas" w:cs="Times New Roman"/>
+          <w:color w:val="0000FF"/>
+          <w:sz w:val="21"/>
+          <w:szCs w:val="21"/>
+          <w:lang w:val="en-US" w:eastAsia="da-DK"/>
+        </w:rPr>
+        <w:t>=&gt;</w:t>
+      </w:r>
+      <w:r>
+        <w:rPr>
+          <w:rFonts w:ascii="Consolas" w:eastAsia="Times New Roman" w:hAnsi="Consolas" w:cs="Times New Roman"/>
+          <w:color w:val="000000"/>
+          <w:sz w:val="21"/>
+          <w:szCs w:val="21"/>
+          <w:lang w:val="en-US" w:eastAsia="da-DK"/>
+        </w:rPr>
+        <w:t xml:space="preserve"> {</w:t>
+      </w:r>
+      <w:r>
+        <w:rPr>
+          <w:rFonts w:ascii="Consolas" w:eastAsia="Times New Roman" w:hAnsi="Consolas" w:cs="Times New Roman"/>
+          <w:color w:val="AF00DB"/>
+          <w:sz w:val="21"/>
+          <w:szCs w:val="21"/>
+          <w:lang w:val="en-US" w:eastAsia="da-DK"/>
+        </w:rPr>
+        <w:t>return</w:t>
+      </w:r>
+      <w:r>
+        <w:rPr>
+          <w:rFonts w:ascii="Consolas" w:eastAsia="Times New Roman" w:hAnsi="Consolas" w:cs="Times New Roman"/>
+          <w:color w:val="000000"/>
+          <w:sz w:val="21"/>
+          <w:szCs w:val="21"/>
+          <w:lang w:val="en-US" w:eastAsia="da-DK"/>
+        </w:rPr>
+        <w:t xml:space="preserve"> </w:t>
+      </w:r>
+      <w:r>
+        <w:rPr>
+          <w:rFonts w:ascii="Consolas" w:eastAsia="Times New Roman" w:hAnsi="Consolas" w:cs="Times New Roman"/>
+          <w:color w:val="A31515"/>
+          <w:sz w:val="21"/>
+          <w:szCs w:val="21"/>
+          <w:lang w:val="en-US" w:eastAsia="da-DK"/>
+        </w:rPr>
+        <w:t xml:space="preserve">"What do you call a fish with no eyes? </w:t>
+      </w:r>
+      <w:proofErr w:type="spellStart"/>
+      <w:r>
+        <w:rPr>
+          <w:rFonts w:ascii="Consolas" w:eastAsia="Times New Roman" w:hAnsi="Consolas" w:cs="Times New Roman"/>
+          <w:color w:val="A31515"/>
+          <w:sz w:val="21"/>
+          <w:szCs w:val="21"/>
+          <w:lang w:eastAsia="da-DK"/>
+        </w:rPr>
+        <w:t>Fsh</w:t>
+      </w:r>
+      <w:proofErr w:type="spellEnd"/>
+      <w:r>
+        <w:rPr>
+          <w:rFonts w:ascii="Consolas" w:eastAsia="Times New Roman" w:hAnsi="Consolas" w:cs="Times New Roman"/>
+          <w:color w:val="A31515"/>
+          <w:sz w:val="21"/>
+          <w:szCs w:val="21"/>
+          <w:lang w:eastAsia="da-DK"/>
+        </w:rPr>
+        <w:t>"</w:t>
+      </w:r>
+      <w:r>
+        <w:rPr>
+          <w:rFonts w:ascii="Consolas" w:eastAsia="Times New Roman" w:hAnsi="Consolas" w:cs="Times New Roman"/>
+          <w:color w:val="000000"/>
+          <w:sz w:val="21"/>
+          <w:szCs w:val="21"/>
+          <w:lang w:eastAsia="da-DK"/>
+        </w:rPr>
+        <w:t>;}};</w:t>
+      </w:r>
+    </w:p>
+    <w:p>
+      <w:pPr>
+        <w:shd w:val="clear" w:color="auto" w:fill="FFFFFF"/>
+        <w:spacing w:after="0" w:line="285" w:lineRule="atLeast"/>
+        <w:rPr>
+          <w:rFonts w:ascii="Consolas" w:eastAsia="Times New Roman" w:hAnsi="Consolas" w:cs="Times New Roman"/>
+          <w:color w:val="000000"/>
+          <w:sz w:val="21"/>
+          <w:szCs w:val="21"/>
+          <w:lang w:eastAsia="da-DK"/>
+        </w:rPr>
+      </w:pPr>
+    </w:p>
+    <w:p/>
+    <w:p/>
     <w:sectPr>
       <w:pgSz w:w="11906" w:h="16838"/>
       <w:pgMar w:top="1701" w:right="1134" w:bottom="1701" w:left="1134" w:header="708" w:footer="708" w:gutter="0"/>
@@ -264,6 +2682,45 @@
     </w:sectPr>
   </w:body>
 </w:document>
+</file>
+
+<file path=word/comments.xml><?xml version="1.0" encoding="utf-8"?>
+<w:comments xmlns:wpc="http://schemas.microsoft.com/office/word/2010/wordprocessingCanvas" xmlns:cx="http://schemas.microsoft.com/office/drawing/2014/chartex" xmlns:cx1="http://schemas.microsoft.com/office/drawing/2015/9/8/chartex" xmlns:cx2="http://schemas.microsoft.com/office/drawing/2015/10/21/chartex" xmlns:cx3="http://schemas.microsoft.com/office/drawing/2016/5/9/chartex" xmlns:cx4="http://schemas.microsoft.com/office/drawing/2016/5/10/chartex" xmlns:cx5="http://schemas.microsoft.com/office/drawing/2016/5/11/chartex" xmlns:cx6="http://schemas.microsoft.com/office/drawing/2016/5/12/chartex" xmlns:cx7="http://schemas.microsoft.com/office/drawing/2016/5/13/chartex" xmlns:cx8="http://schemas.microsoft.com/office/drawing/2016/5/14/chartex" xmlns:mc="http://schemas.openxmlformats.org/markup-compatibility/2006" xmlns:aink="http://schemas.microsoft.com/office/drawing/2016/ink" xmlns:am3d="http://schemas.microsoft.com/office/drawing/2017/model3d" xmlns:o="urn:schemas-microsoft-com:office:office" xmlns:oel="http://schemas.microsoft.com/office/2019/extlst" xmlns:r="http://schemas.openxmlformats.org/officeDocument/2006/relationships" xmlns:m="http://schemas.openxmlformats.org/officeDocument/2006/math" xmlns:v="urn:schemas-microsoft-com:vml" xmlns:wp14="http://schemas.microsoft.com/office/word/2010/wordprocessingDrawing" xmlns:wp="http://schemas.openxmlformats.org/drawingml/2006/wordprocessingDrawing" xmlns:w10="urn:schemas-microsoft-com:office:word" xmlns:w="http://schemas.openxmlformats.org/wordprocessingml/2006/main" xmlns:w14="http://schemas.microsoft.com/office/word/2010/wordml" xmlns:w15="http://schemas.microsoft.com/office/word/2012/wordml" xmlns:w16cex="http://schemas.microsoft.com/office/word/2018/wordml/cex" xmlns:w16cid="http://schemas.microsoft.com/office/word/2016/wordml/cid" xmlns:w16="http://schemas.microsoft.com/office/word/2018/wordml" xmlns:w16sdtdh="http://schemas.microsoft.com/office/word/2020/wordml/sdtdatahash" xmlns:w16se="http://schemas.microsoft.com/office/word/2015/wordml/symex" xmlns:wpg="http://schemas.microsoft.com/office/word/2010/wordprocessingGroup" xmlns:wpi="http://schemas.microsoft.com/office/word/2010/wordprocessingInk" xmlns:wne="http://schemas.microsoft.com/office/word/2006/wordml" xmlns:wps="http://schemas.microsoft.com/office/word/2010/wordprocessingShape" mc:Ignorable="w14 w15 w16se w16cid w16 w16cex w16sdtdh wp14">
+  <w:comment w:id="0" w:author="Niclas Sirius Østerberg" w:date="2022-05-06T00:39:00Z" w:initials="NSØ">
+    <w:p>
+      <w:pPr>
+        <w:pStyle w:val="Kommentartekst"/>
+      </w:pPr>
+      <w:r>
+        <w:rPr>
+          <w:rStyle w:val="Kommentarhenvisning"/>
+        </w:rPr>
+        <w:annotationRef/>
+      </w:r>
+      <w:r>
+        <w:t>This</w:t>
+      </w:r>
+    </w:p>
+  </w:comment>
+</w:comments>
+</file>
+
+<file path=word/commentsExtended.xml><?xml version="1.0" encoding="utf-8"?>
+<w15:commentsEx xmlns:wpc="http://schemas.microsoft.com/office/word/2010/wordprocessingCanvas" xmlns:cx="http://schemas.microsoft.com/office/drawing/2014/chartex" xmlns:cx1="http://schemas.microsoft.com/office/drawing/2015/9/8/chartex" xmlns:cx2="http://schemas.microsoft.com/office/drawing/2015/10/21/chartex" xmlns:cx3="http://schemas.microsoft.com/office/drawing/2016/5/9/chartex" xmlns:cx4="http://schemas.microsoft.com/office/drawing/2016/5/10/chartex" xmlns:cx5="http://schemas.microsoft.com/office/drawing/2016/5/11/chartex" xmlns:cx6="http://schemas.microsoft.com/office/drawing/2016/5/12/chartex" xmlns:cx7="http://schemas.microsoft.com/office/drawing/2016/5/13/chartex" xmlns:cx8="http://schemas.microsoft.com/office/drawing/2016/5/14/chartex" xmlns:mc="http://schemas.openxmlformats.org/markup-compatibility/2006" xmlns:aink="http://schemas.microsoft.com/office/drawing/2016/ink" xmlns:am3d="http://schemas.microsoft.com/office/drawing/2017/model3d" xmlns:o="urn:schemas-microsoft-com:office:office" xmlns:oel="http://schemas.microsoft.com/office/2019/extlst" xmlns:r="http://schemas.openxmlformats.org/officeDocument/2006/relationships" xmlns:m="http://schemas.openxmlformats.org/officeDocument/2006/math" xmlns:v="urn:schemas-microsoft-com:vml" xmlns:wp14="http://schemas.microsoft.com/office/word/2010/wordprocessingDrawing" xmlns:wp="http://schemas.openxmlformats.org/drawingml/2006/wordprocessingDrawing" xmlns:w10="urn:schemas-microsoft-com:office:word" xmlns:w="http://schemas.openxmlformats.org/wordprocessingml/2006/main" xmlns:w14="http://schemas.microsoft.com/office/word/2010/wordml" xmlns:w15="http://schemas.microsoft.com/office/word/2012/wordml" xmlns:w16cex="http://schemas.microsoft.com/office/word/2018/wordml/cex" xmlns:w16cid="http://schemas.microsoft.com/office/word/2016/wordml/cid" xmlns:w16="http://schemas.microsoft.com/office/word/2018/wordml" xmlns:w16sdtdh="http://schemas.microsoft.com/office/word/2020/wordml/sdtdatahash" xmlns:w16se="http://schemas.microsoft.com/office/word/2015/wordml/symex" xmlns:wpg="http://schemas.microsoft.com/office/word/2010/wordprocessingGroup" xmlns:wpi="http://schemas.microsoft.com/office/word/2010/wordprocessingInk" xmlns:wne="http://schemas.microsoft.com/office/word/2006/wordml" xmlns:wps="http://schemas.microsoft.com/office/word/2010/wordprocessingShape" mc:Ignorable="w14 w15 w16se w16cid w16 w16cex w16sdtdh wp14">
+  <w15:commentEx w15:paraId="457DA452" w15:done="0"/>
+</w15:commentsEx>
+</file>
+
+<file path=word/commentsExtensible.xml><?xml version="1.0" encoding="utf-8"?>
+<w16cex:commentsExtensible xmlns:wpc="http://schemas.microsoft.com/office/word/2010/wordprocessingCanvas" xmlns:cx="http://schemas.microsoft.com/office/drawing/2014/chartex" xmlns:cx1="http://schemas.microsoft.com/office/drawing/2015/9/8/chartex" xmlns:cx2="http://schemas.microsoft.com/office/drawing/2015/10/21/chartex" xmlns:cx3="http://schemas.microsoft.com/office/drawing/2016/5/9/chartex" xmlns:cx4="http://schemas.microsoft.com/office/drawing/2016/5/10/chartex" xmlns:cx5="http://schemas.microsoft.com/office/drawing/2016/5/11/chartex" xmlns:cx6="http://schemas.microsoft.com/office/drawing/2016/5/12/chartex" xmlns:cx7="http://schemas.microsoft.com/office/drawing/2016/5/13/chartex" xmlns:cx8="http://schemas.microsoft.com/office/drawing/2016/5/14/chartex" xmlns:mc="http://schemas.openxmlformats.org/markup-compatibility/2006" xmlns:aink="http://schemas.microsoft.com/office/drawing/2016/ink" xmlns:am3d="http://schemas.microsoft.com/office/drawing/2017/model3d" xmlns:o="urn:schemas-microsoft-com:office:office" xmlns:oel="http://schemas.microsoft.com/office/2019/extlst" xmlns:r="http://schemas.openxmlformats.org/officeDocument/2006/relationships" xmlns:m="http://schemas.openxmlformats.org/officeDocument/2006/math" xmlns:v="urn:schemas-microsoft-com:vml" xmlns:wp14="http://schemas.microsoft.com/office/word/2010/wordprocessingDrawing" xmlns:wp="http://schemas.openxmlformats.org/drawingml/2006/wordprocessingDrawing" xmlns:w10="urn:schemas-microsoft-com:office:word" xmlns:w="http://schemas.openxmlformats.org/wordprocessingml/2006/main" xmlns:w14="http://schemas.microsoft.com/office/word/2010/wordml" xmlns:w15="http://schemas.microsoft.com/office/word/2012/wordml" xmlns:w16cex="http://schemas.microsoft.com/office/word/2018/wordml/cex" xmlns:w16cid="http://schemas.microsoft.com/office/word/2016/wordml/cid" xmlns:w16="http://schemas.microsoft.com/office/word/2018/wordml" xmlns:w16sdtdh="http://schemas.microsoft.com/office/word/2020/wordml/sdtdatahash" xmlns:w16se="http://schemas.microsoft.com/office/word/2015/wordml/symex" xmlns:wpg="http://schemas.microsoft.com/office/word/2010/wordprocessingGroup" xmlns:wpi="http://schemas.microsoft.com/office/word/2010/wordprocessingInk" xmlns:wne="http://schemas.microsoft.com/office/word/2006/wordml" xmlns:wps="http://schemas.microsoft.com/office/word/2010/wordprocessingShape" mc:Ignorable="w14 w15 w16se w16cid w16 w16cex w16sdtdh wp14">
+  <w16cex:commentExtensible w16cex:durableId="261EECBA" w16cex:dateUtc="2022-05-05T22:39:00Z"/>
+</w16cex:commentsExtensible>
+</file>
+
+<file path=word/commentsIds.xml><?xml version="1.0" encoding="utf-8"?>
+<w16cid:commentsIds xmlns:wpc="http://schemas.microsoft.com/office/word/2010/wordprocessingCanvas" xmlns:cx="http://schemas.microsoft.com/office/drawing/2014/chartex" xmlns:cx1="http://schemas.microsoft.com/office/drawing/2015/9/8/chartex" xmlns:cx2="http://schemas.microsoft.com/office/drawing/2015/10/21/chartex" xmlns:cx3="http://schemas.microsoft.com/office/drawing/2016/5/9/chartex" xmlns:cx4="http://schemas.microsoft.com/office/drawing/2016/5/10/chartex" xmlns:cx5="http://schemas.microsoft.com/office/drawing/2016/5/11/chartex" xmlns:cx6="http://schemas.microsoft.com/office/drawing/2016/5/12/chartex" xmlns:cx7="http://schemas.microsoft.com/office/drawing/2016/5/13/chartex" xmlns:cx8="http://schemas.microsoft.com/office/drawing/2016/5/14/chartex" xmlns:mc="http://schemas.openxmlformats.org/markup-compatibility/2006" xmlns:aink="http://schemas.microsoft.com/office/drawing/2016/ink" xmlns:am3d="http://schemas.microsoft.com/office/drawing/2017/model3d" xmlns:o="urn:schemas-microsoft-com:office:office" xmlns:oel="http://schemas.microsoft.com/office/2019/extlst" xmlns:r="http://schemas.openxmlformats.org/officeDocument/2006/relationships" xmlns:m="http://schemas.openxmlformats.org/officeDocument/2006/math" xmlns:v="urn:schemas-microsoft-com:vml" xmlns:wp14="http://schemas.microsoft.com/office/word/2010/wordprocessingDrawing" xmlns:wp="http://schemas.openxmlformats.org/drawingml/2006/wordprocessingDrawing" xmlns:w10="urn:schemas-microsoft-com:office:word" xmlns:w="http://schemas.openxmlformats.org/wordprocessingml/2006/main" xmlns:w14="http://schemas.microsoft.com/office/word/2010/wordml" xmlns:w15="http://schemas.microsoft.com/office/word/2012/wordml" xmlns:w16cex="http://schemas.microsoft.com/office/word/2018/wordml/cex" xmlns:w16cid="http://schemas.microsoft.com/office/word/2016/wordml/cid" xmlns:w16="http://schemas.microsoft.com/office/word/2018/wordml" xmlns:w16sdtdh="http://schemas.microsoft.com/office/word/2020/wordml/sdtdatahash" xmlns:w16se="http://schemas.microsoft.com/office/word/2015/wordml/symex" xmlns:wpg="http://schemas.microsoft.com/office/word/2010/wordprocessingGroup" xmlns:wpi="http://schemas.microsoft.com/office/word/2010/wordprocessingInk" xmlns:wne="http://schemas.microsoft.com/office/word/2006/wordml" xmlns:wps="http://schemas.microsoft.com/office/word/2010/wordprocessingShape" mc:Ignorable="w14 w15 w16se w16cid w16 w16cex w16sdtdh wp14">
+  <w16cid:commentId w16cid:paraId="457DA452" w16cid:durableId="261EECBA"/>
+</w16cid:commentsIds>
 </file>
 
 <file path=word/numbering.xml><?xml version="1.0" encoding="utf-8"?>
@@ -384,6 +2841,14 @@
     <w:abstractNumId w:val="0"/>
   </w:num>
 </w:numbering>
+</file>
+
+<file path=word/people.xml><?xml version="1.0" encoding="utf-8"?>
+<w15:people xmlns:wpc="http://schemas.microsoft.com/office/word/2010/wordprocessingCanvas" xmlns:cx="http://schemas.microsoft.com/office/drawing/2014/chartex" xmlns:cx1="http://schemas.microsoft.com/office/drawing/2015/9/8/chartex" xmlns:cx2="http://schemas.microsoft.com/office/drawing/2015/10/21/chartex" xmlns:cx3="http://schemas.microsoft.com/office/drawing/2016/5/9/chartex" xmlns:cx4="http://schemas.microsoft.com/office/drawing/2016/5/10/chartex" xmlns:cx5="http://schemas.microsoft.com/office/drawing/2016/5/11/chartex" xmlns:cx6="http://schemas.microsoft.com/office/drawing/2016/5/12/chartex" xmlns:cx7="http://schemas.microsoft.com/office/drawing/2016/5/13/chartex" xmlns:cx8="http://schemas.microsoft.com/office/drawing/2016/5/14/chartex" xmlns:mc="http://schemas.openxmlformats.org/markup-compatibility/2006" xmlns:aink="http://schemas.microsoft.com/office/drawing/2016/ink" xmlns:am3d="http://schemas.microsoft.com/office/drawing/2017/model3d" xmlns:o="urn:schemas-microsoft-com:office:office" xmlns:oel="http://schemas.microsoft.com/office/2019/extlst" xmlns:r="http://schemas.openxmlformats.org/officeDocument/2006/relationships" xmlns:m="http://schemas.openxmlformats.org/officeDocument/2006/math" xmlns:v="urn:schemas-microsoft-com:vml" xmlns:wp14="http://schemas.microsoft.com/office/word/2010/wordprocessingDrawing" xmlns:wp="http://schemas.openxmlformats.org/drawingml/2006/wordprocessingDrawing" xmlns:w10="urn:schemas-microsoft-com:office:word" xmlns:w="http://schemas.openxmlformats.org/wordprocessingml/2006/main" xmlns:w14="http://schemas.microsoft.com/office/word/2010/wordml" xmlns:w15="http://schemas.microsoft.com/office/word/2012/wordml" xmlns:w16cex="http://schemas.microsoft.com/office/word/2018/wordml/cex" xmlns:w16cid="http://schemas.microsoft.com/office/word/2016/wordml/cid" xmlns:w16="http://schemas.microsoft.com/office/word/2018/wordml" xmlns:w16sdtdh="http://schemas.microsoft.com/office/word/2020/wordml/sdtdatahash" xmlns:w16se="http://schemas.microsoft.com/office/word/2015/wordml/symex" xmlns:wpg="http://schemas.microsoft.com/office/word/2010/wordprocessingGroup" xmlns:wpi="http://schemas.microsoft.com/office/word/2010/wordprocessingInk" xmlns:wne="http://schemas.microsoft.com/office/word/2006/wordml" xmlns:wps="http://schemas.microsoft.com/office/word/2010/wordprocessingShape" mc:Ignorable="w14 w15 w16se w16cid w16 w16cex w16sdtdh wp14">
+  <w15:person w15:author="Niclas Sirius Østerberg">
+    <w15:presenceInfo w15:providerId="None" w15:userId="Niclas Sirius Østerberg"/>
+  </w15:person>
+</w15:people>
 </file>
 
 <file path=word/styles.xml><?xml version="1.0" encoding="utf-8"?>
@@ -823,6 +3288,74 @@
       <w:contextualSpacing/>
     </w:pPr>
   </w:style>
+  <w:style w:type="character" w:styleId="Kommentarhenvisning">
+    <w:name w:val="annotation reference"/>
+    <w:basedOn w:val="Standardskrifttypeiafsnit"/>
+    <w:uiPriority w:val="99"/>
+    <w:semiHidden/>
+    <w:unhideWhenUsed/>
+    <w:rsid w:val="00485D43"/>
+    <w:rPr>
+      <w:sz w:val="16"/>
+      <w:szCs w:val="16"/>
+    </w:rPr>
+  </w:style>
+  <w:style w:type="paragraph" w:styleId="Kommentartekst">
+    <w:name w:val="annotation text"/>
+    <w:basedOn w:val="Normal"/>
+    <w:link w:val="KommentartekstTegn"/>
+    <w:uiPriority w:val="99"/>
+    <w:semiHidden/>
+    <w:unhideWhenUsed/>
+    <w:rsid w:val="00485D43"/>
+    <w:pPr>
+      <w:spacing w:line="240" w:lineRule="auto"/>
+    </w:pPr>
+    <w:rPr>
+      <w:sz w:val="20"/>
+      <w:szCs w:val="20"/>
+    </w:rPr>
+  </w:style>
+  <w:style w:type="character" w:customStyle="1" w:styleId="KommentartekstTegn">
+    <w:name w:val="Kommentartekst Tegn"/>
+    <w:basedOn w:val="Standardskrifttypeiafsnit"/>
+    <w:link w:val="Kommentartekst"/>
+    <w:uiPriority w:val="99"/>
+    <w:semiHidden/>
+    <w:rsid w:val="00485D43"/>
+    <w:rPr>
+      <w:sz w:val="20"/>
+      <w:szCs w:val="20"/>
+    </w:rPr>
+  </w:style>
+  <w:style w:type="paragraph" w:styleId="Kommentaremne">
+    <w:name w:val="annotation subject"/>
+    <w:basedOn w:val="Kommentartekst"/>
+    <w:next w:val="Kommentartekst"/>
+    <w:link w:val="KommentaremneTegn"/>
+    <w:uiPriority w:val="99"/>
+    <w:semiHidden/>
+    <w:unhideWhenUsed/>
+    <w:rsid w:val="00485D43"/>
+    <w:rPr>
+      <w:b/>
+      <w:bCs/>
+    </w:rPr>
+  </w:style>
+  <w:style w:type="character" w:customStyle="1" w:styleId="KommentaremneTegn">
+    <w:name w:val="Kommentaremne Tegn"/>
+    <w:basedOn w:val="KommentartekstTegn"/>
+    <w:link w:val="Kommentaremne"/>
+    <w:uiPriority w:val="99"/>
+    <w:semiHidden/>
+    <w:rsid w:val="00485D43"/>
+    <w:rPr>
+      <w:b/>
+      <w:bCs/>
+      <w:sz w:val="20"/>
+      <w:szCs w:val="20"/>
+    </w:rPr>
+  </w:style>
 </w:styles>
 </file>
 

</xml_diff>